<commit_message>
new module and changes to other module notes
</commit_message>
<xml_diff>
--- a/CMT116 Cyber Security and Risk Management/Module Notes.docx
+++ b/CMT116 Cyber Security and Risk Management/Module Notes.docx
@@ -974,8 +974,6 @@
       </w:r>
       <w:r>
         <w:tab/>
-      </w:r>
-      <w:r>
         <w:t xml:space="preserve">The threat is that </w:t>
       </w:r>
       <w:r>
@@ -1324,10 +1322,7 @@
         <w:t>mitigate</w:t>
       </w:r>
       <w:r>
-        <w:t xml:space="preserve"> the</w:t>
-      </w:r>
-      <w:r>
-        <w:t xml:space="preserve"> </w:t>
+        <w:t xml:space="preserve"> the </w:t>
       </w:r>
       <w:r>
         <w:rPr>
@@ -1398,109 +1393,3477 @@
         <w:t>device</w:t>
       </w:r>
       <w:r>
+        <w:t xml:space="preserve">, or a </w:t>
+      </w:r>
+      <w:r>
+        <w:rPr>
+          <w:b/>
+        </w:rPr>
+        <w:t>procedure</w:t>
+      </w:r>
+      <w:r>
+        <w:t xml:space="preserve"> that </w:t>
+      </w:r>
+      <w:r>
+        <w:rPr>
+          <w:b/>
+        </w:rPr>
+        <w:t>eliminates</w:t>
+      </w:r>
+      <w:r>
+        <w:t xml:space="preserve"> a </w:t>
+      </w:r>
+      <w:r>
+        <w:rPr>
+          <w:b/>
+        </w:rPr>
+        <w:t>vulnerability</w:t>
+      </w:r>
+      <w:r>
+        <w:t xml:space="preserve"> or that </w:t>
+      </w:r>
+      <w:r>
+        <w:rPr>
+          <w:b/>
+        </w:rPr>
+        <w:t>reduces</w:t>
+      </w:r>
+      <w:r>
+        <w:t xml:space="preserve"> the </w:t>
+      </w:r>
+      <w:r>
+        <w:rPr>
+          <w:b/>
+        </w:rPr>
+        <w:t>likelihood</w:t>
+      </w:r>
+      <w:r>
+        <w:t xml:space="preserve"> a </w:t>
+      </w:r>
+      <w:r>
+        <w:rPr>
+          <w:b/>
+        </w:rPr>
+        <w:t>threat</w:t>
+      </w:r>
+      <w:r>
+        <w:t xml:space="preserve"> </w:t>
+      </w:r>
+      <w:r>
+        <w:rPr>
+          <w:b/>
+        </w:rPr>
+        <w:t>agent</w:t>
+      </w:r>
+      <w:r>
+        <w:t xml:space="preserve"> will be able to </w:t>
+      </w:r>
+      <w:r>
+        <w:rPr>
+          <w:b/>
+        </w:rPr>
+        <w:t>exploit</w:t>
+      </w:r>
+      <w:r>
+        <w:t xml:space="preserve"> a </w:t>
+      </w:r>
+      <w:r>
+        <w:rPr>
+          <w:b/>
+        </w:rPr>
+        <w:t>vulnerability</w:t>
+      </w:r>
+      <w:r>
+        <w:t>.</w:t>
+      </w:r>
+    </w:p>
+    <w:p>
+      <w:pPr>
+        <w:pBdr>
+          <w:bottom w:val="single" w:sz="4" w:space="1" w:color="auto"/>
+        </w:pBdr>
+      </w:pPr>
+      <w:r>
+        <w:t>WEEK 2</w:t>
+      </w:r>
+    </w:p>
+    <w:p>
+      <w:pPr>
+        <w:spacing w:after="0" w:line="240" w:lineRule="auto"/>
+        <w:rPr>
+          <w:rStyle w:val="IntenseReference"/>
+        </w:rPr>
+      </w:pPr>
+      <w:r>
+        <w:rPr>
+          <w:rStyle w:val="IntenseReference"/>
+        </w:rPr>
+        <w:t>Common Security Frameworks</w:t>
+      </w:r>
+    </w:p>
+    <w:p>
+      <w:pPr>
+        <w:spacing w:after="0" w:line="240" w:lineRule="auto"/>
+        <w:rPr>
+          <w:rStyle w:val="IntenseReference"/>
+        </w:rPr>
+      </w:pPr>
+    </w:p>
+    <w:p>
+      <w:pPr>
+        <w:spacing w:after="0" w:line="240" w:lineRule="auto"/>
+        <w:rPr>
+          <w:rStyle w:val="IntenseReference"/>
+        </w:rPr>
+      </w:pPr>
+      <w:r>
+        <w:rPr>
+          <w:rStyle w:val="IntenseReference"/>
+        </w:rPr>
+        <w:t xml:space="preserve">ISO/IEC 27000 </w:t>
+      </w:r>
+    </w:p>
+    <w:p>
+      <w:pPr>
+        <w:spacing w:after="0" w:line="240" w:lineRule="auto"/>
+        <w:rPr>
+          <w:b/>
+          <w:bCs/>
+          <w:smallCaps/>
+          <w:color w:val="4472C4" w:themeColor="accent1"/>
+          <w:spacing w:val="5"/>
+        </w:rPr>
+      </w:pPr>
+    </w:p>
+    <w:p>
+      <w:pPr>
+        <w:pStyle w:val="ListParagraph"/>
+        <w:numPr>
+          <w:ilvl w:val="0"/>
+          <w:numId w:val="4"/>
+        </w:numPr>
+      </w:pPr>
+      <w:r>
+        <w:t>ISO/IEC 2700 was adapted from British standard 7799</w:t>
+      </w:r>
+      <w:r>
+        <w:t xml:space="preserve"> </w:t>
+      </w:r>
+      <w:r>
+        <w:t>(</w:t>
+      </w:r>
+      <w:r>
+        <w:rPr>
+          <w:i/>
+        </w:rPr>
+        <w:t>BS7799</w:t>
+      </w:r>
+      <w:r>
+        <w:t>)</w:t>
+      </w:r>
+      <w:r>
+        <w:t>.</w:t>
+      </w:r>
+    </w:p>
+    <w:p>
+      <w:pPr>
+        <w:pStyle w:val="ListParagraph"/>
+        <w:numPr>
+          <w:ilvl w:val="0"/>
+          <w:numId w:val="4"/>
+        </w:numPr>
+      </w:pPr>
+      <w:r>
+        <w:t>BS7799 was developed to guide organizations on how to</w:t>
+      </w:r>
+      <w:r>
+        <w:t xml:space="preserve"> </w:t>
+      </w:r>
+      <w:r>
+        <w:rPr>
+          <w:b/>
+        </w:rPr>
+        <w:t>design</w:t>
+      </w:r>
+      <w:r>
+        <w:t xml:space="preserve">, </w:t>
+      </w:r>
+      <w:r>
+        <w:rPr>
+          <w:b/>
+        </w:rPr>
+        <w:t>implement</w:t>
+      </w:r>
+      <w:r>
+        <w:t xml:space="preserve"> and </w:t>
+      </w:r>
+      <w:r>
+        <w:rPr>
+          <w:b/>
+        </w:rPr>
+        <w:t>maintain</w:t>
+      </w:r>
+      <w:r>
+        <w:t xml:space="preserve"> </w:t>
+      </w:r>
+      <w:r>
+        <w:rPr>
+          <w:b/>
+        </w:rPr>
+        <w:t>policies</w:t>
+      </w:r>
+      <w:r>
+        <w:t xml:space="preserve">, </w:t>
+      </w:r>
+      <w:r>
+        <w:rPr>
+          <w:b/>
+        </w:rPr>
+        <w:t>process</w:t>
+      </w:r>
+      <w:r>
+        <w:t>, and</w:t>
+      </w:r>
+      <w:r>
+        <w:t xml:space="preserve"> </w:t>
+      </w:r>
+      <w:r>
+        <w:rPr>
+          <w:b/>
+        </w:rPr>
+        <w:t>technologies</w:t>
+      </w:r>
+      <w:r>
+        <w:t xml:space="preserve"> to </w:t>
+      </w:r>
+      <w:r>
+        <w:rPr>
+          <w:b/>
+        </w:rPr>
+        <w:t>manage</w:t>
+      </w:r>
+      <w:r>
+        <w:t xml:space="preserve"> </w:t>
+      </w:r>
+      <w:r>
+        <w:rPr>
+          <w:b/>
+        </w:rPr>
+        <w:t>risk</w:t>
+      </w:r>
+      <w:r>
+        <w:t>.</w:t>
+      </w:r>
+    </w:p>
+    <w:p>
+      <w:pPr>
+        <w:pStyle w:val="ListParagraph"/>
+        <w:numPr>
+          <w:ilvl w:val="0"/>
+          <w:numId w:val="4"/>
+        </w:numPr>
+      </w:pPr>
+      <w:r>
+        <w:t xml:space="preserve">It consisted on </w:t>
+      </w:r>
+      <w:r>
+        <w:rPr>
+          <w:b/>
+        </w:rPr>
+        <w:t>two</w:t>
+      </w:r>
+      <w:r>
+        <w:t xml:space="preserve"> </w:t>
+      </w:r>
+      <w:r>
+        <w:rPr>
+          <w:b/>
+        </w:rPr>
+        <w:t>parts</w:t>
+      </w:r>
+      <w:r>
+        <w:t>:</w:t>
+      </w:r>
+    </w:p>
+    <w:p>
+      <w:pPr>
+        <w:pStyle w:val="ListParagraph"/>
+        <w:numPr>
+          <w:ilvl w:val="1"/>
+          <w:numId w:val="4"/>
+        </w:numPr>
+      </w:pPr>
+      <w:r>
+        <w:t>P</w:t>
+      </w:r>
+      <w:r>
+        <w:t xml:space="preserve">art </w:t>
+      </w:r>
+      <w:r>
+        <w:rPr>
+          <w:b/>
+        </w:rPr>
+        <w:t>one</w:t>
+      </w:r>
+      <w:r>
+        <w:t xml:space="preserve"> outlined </w:t>
+      </w:r>
+      <w:r>
+        <w:rPr>
+          <w:b/>
+        </w:rPr>
+        <w:t>control</w:t>
+      </w:r>
+      <w:r>
+        <w:t xml:space="preserve"> </w:t>
+      </w:r>
+      <w:r>
+        <w:rPr>
+          <w:b/>
+        </w:rPr>
+        <w:t>objectives</w:t>
+      </w:r>
+      <w:r>
+        <w:t xml:space="preserve"> and how to </w:t>
+      </w:r>
+      <w:r>
+        <w:rPr>
+          <w:b/>
+        </w:rPr>
+        <w:t>achieve</w:t>
+      </w:r>
+      <w:r>
+        <w:t xml:space="preserve"> </w:t>
+      </w:r>
+      <w:r>
+        <w:rPr>
+          <w:b/>
+        </w:rPr>
+        <w:t>them</w:t>
+      </w:r>
+      <w:r>
+        <w:t xml:space="preserve">. </w:t>
+      </w:r>
+    </w:p>
+    <w:p>
+      <w:pPr>
+        <w:pStyle w:val="ListParagraph"/>
+        <w:numPr>
+          <w:ilvl w:val="1"/>
+          <w:numId w:val="4"/>
+        </w:numPr>
+      </w:pPr>
+      <w:r>
+        <w:t xml:space="preserve">Part </w:t>
+      </w:r>
+      <w:r>
+        <w:rPr>
+          <w:b/>
+        </w:rPr>
+        <w:t>two</w:t>
+      </w:r>
+      <w:r>
+        <w:t xml:space="preserve"> outlines</w:t>
+      </w:r>
+      <w:r>
+        <w:t xml:space="preserve"> </w:t>
+      </w:r>
+      <w:r>
+        <w:t xml:space="preserve">how a </w:t>
+      </w:r>
+      <w:r>
+        <w:rPr>
+          <w:b/>
+        </w:rPr>
+        <w:t>security</w:t>
+      </w:r>
+      <w:r>
+        <w:t xml:space="preserve"> </w:t>
+      </w:r>
+      <w:r>
+        <w:rPr>
+          <w:b/>
+        </w:rPr>
+        <w:t>program</w:t>
+      </w:r>
+      <w:r>
+        <w:t xml:space="preserve"> can be </w:t>
+      </w:r>
+      <w:r>
+        <w:rPr>
+          <w:b/>
+        </w:rPr>
+        <w:t>set</w:t>
+      </w:r>
+      <w:r>
+        <w:t xml:space="preserve"> </w:t>
+      </w:r>
+      <w:r>
+        <w:rPr>
+          <w:b/>
+        </w:rPr>
+        <w:t>up</w:t>
+      </w:r>
+      <w:r>
+        <w:t>.</w:t>
+      </w:r>
+    </w:p>
+    <w:p>
+      <w:pPr>
+        <w:pStyle w:val="ListParagraph"/>
+        <w:numPr>
+          <w:ilvl w:val="0"/>
+          <w:numId w:val="4"/>
+        </w:numPr>
+      </w:pPr>
+      <w:r>
+        <w:t>It laid foundation on how security should cover</w:t>
+      </w:r>
+      <w:r>
+        <w:t>:</w:t>
+      </w:r>
+    </w:p>
+    <w:p>
+      <w:pPr>
+        <w:pStyle w:val="ListParagraph"/>
+        <w:numPr>
+          <w:ilvl w:val="0"/>
+          <w:numId w:val="5"/>
+        </w:numPr>
+      </w:pPr>
+      <w:r>
+        <w:t>Information security policy for the organization</w:t>
+      </w:r>
+      <w:r>
+        <w:t>.</w:t>
+      </w:r>
+    </w:p>
+    <w:p>
+      <w:pPr>
+        <w:pStyle w:val="ListParagraph"/>
+        <w:numPr>
+          <w:ilvl w:val="0"/>
+          <w:numId w:val="5"/>
+        </w:numPr>
+      </w:pPr>
+      <w:r>
+        <w:t>Creation of information security infrastructure</w:t>
+      </w:r>
+      <w:r>
+        <w:t>.</w:t>
+      </w:r>
+    </w:p>
+    <w:p>
+      <w:pPr>
+        <w:pStyle w:val="ListParagraph"/>
+        <w:numPr>
+          <w:ilvl w:val="0"/>
+          <w:numId w:val="5"/>
+        </w:numPr>
+      </w:pPr>
+      <w:r>
+        <w:t>Asset classification and control</w:t>
+      </w:r>
+      <w:r>
+        <w:t>.</w:t>
+      </w:r>
+    </w:p>
+    <w:p>
+      <w:pPr>
+        <w:pStyle w:val="ListParagraph"/>
+        <w:numPr>
+          <w:ilvl w:val="0"/>
+          <w:numId w:val="5"/>
+        </w:numPr>
+      </w:pPr>
+      <w:r>
+        <w:t>Personal security</w:t>
+      </w:r>
+      <w:r>
+        <w:t>.</w:t>
+      </w:r>
+    </w:p>
+    <w:p>
+      <w:pPr>
+        <w:pStyle w:val="ListParagraph"/>
+        <w:numPr>
+          <w:ilvl w:val="0"/>
+          <w:numId w:val="5"/>
+        </w:numPr>
+      </w:pPr>
+      <w:r>
+        <w:t>Communication and operation</w:t>
+      </w:r>
+      <w:r>
+        <w:t>.</w:t>
+      </w:r>
+    </w:p>
+    <w:p>
+      <w:pPr>
+        <w:pStyle w:val="ListParagraph"/>
+        <w:numPr>
+          <w:ilvl w:val="0"/>
+          <w:numId w:val="5"/>
+        </w:numPr>
+      </w:pPr>
+      <w:r>
+        <w:t>Access contro</w:t>
+      </w:r>
+      <w:r>
+        <w:t>l.</w:t>
+      </w:r>
+    </w:p>
+    <w:p>
+      <w:pPr>
+        <w:jc w:val="center"/>
+      </w:pPr>
+      <w:r>
+        <w:rPr>
+          <w:noProof/>
+        </w:rPr>
+        <w:drawing>
+          <wp:inline distT="0" distB="0" distL="0" distR="0" wp14:anchorId="3FAE6D37" wp14:editId="7ACF4EBF">
+            <wp:extent cx="2294951" cy="1600200"/>
+            <wp:effectExtent l="0" t="0" r="3810" b="0"/>
+            <wp:docPr id="2" name="Picture 2"/>
+            <wp:cNvGraphicFramePr>
+              <a:graphicFrameLocks xmlns:a="http://schemas.openxmlformats.org/drawingml/2006/main" noChangeAspect="1"/>
+            </wp:cNvGraphicFramePr>
+            <a:graphic xmlns:a="http://schemas.openxmlformats.org/drawingml/2006/main">
+              <a:graphicData uri="http://schemas.openxmlformats.org/drawingml/2006/picture">
+                <pic:pic xmlns:pic="http://schemas.openxmlformats.org/drawingml/2006/picture">
+                  <pic:nvPicPr>
+                    <pic:cNvPr id="2" name="Screen Shot 2019-10-08 at 10.38.47.png"/>
+                    <pic:cNvPicPr/>
+                  </pic:nvPicPr>
+                  <pic:blipFill>
+                    <a:blip r:embed="rId8" cstate="print">
+                      <a:extLst>
+                        <a:ext uri="{28A0092B-C50C-407E-A947-70E740481C1C}">
+                          <a14:useLocalDpi xmlns:a14="http://schemas.microsoft.com/office/drawing/2010/main" val="0"/>
+                        </a:ext>
+                      </a:extLst>
+                    </a:blip>
+                    <a:stretch>
+                      <a:fillRect/>
+                    </a:stretch>
+                  </pic:blipFill>
+                  <pic:spPr>
+                    <a:xfrm>
+                      <a:off x="0" y="0"/>
+                      <a:ext cx="2380201" cy="1659642"/>
+                    </a:xfrm>
+                    <a:prstGeom prst="rect">
+                      <a:avLst/>
+                    </a:prstGeom>
+                  </pic:spPr>
+                </pic:pic>
+              </a:graphicData>
+            </a:graphic>
+          </wp:inline>
+        </w:drawing>
+      </w:r>
+    </w:p>
+    <w:p>
+      <w:pPr>
+        <w:spacing w:after="0" w:line="240" w:lineRule="auto"/>
+        <w:rPr>
+          <w:rStyle w:val="IntenseReference"/>
+        </w:rPr>
+      </w:pPr>
+      <w:r>
+        <w:rPr>
+          <w:rStyle w:val="IntenseReference"/>
+        </w:rPr>
+        <w:lastRenderedPageBreak/>
+        <w:t>ISO/IEC 27000</w:t>
+      </w:r>
+      <w:r>
+        <w:rPr>
+          <w:rStyle w:val="IntenseReference"/>
+        </w:rPr>
+        <w:t>: PLAN</w:t>
+      </w:r>
+    </w:p>
+    <w:p>
+      <w:pPr>
+        <w:spacing w:after="0" w:line="240" w:lineRule="auto"/>
+        <w:rPr>
+          <w:rStyle w:val="IntenseReference"/>
+        </w:rPr>
+      </w:pPr>
+    </w:p>
+    <w:p>
+      <w:pPr>
+        <w:pStyle w:val="ListParagraph"/>
+        <w:numPr>
+          <w:ilvl w:val="0"/>
+          <w:numId w:val="7"/>
+        </w:numPr>
+      </w:pPr>
+      <w:r>
+        <w:t xml:space="preserve">Define the </w:t>
+      </w:r>
+      <w:r>
+        <w:rPr>
+          <w:b/>
+        </w:rPr>
+        <w:t>scope</w:t>
+      </w:r>
+      <w:r>
+        <w:t xml:space="preserve"> of the ISMS</w:t>
+      </w:r>
+      <w:r>
+        <w:t>.</w:t>
+      </w:r>
+    </w:p>
+    <w:p>
+      <w:pPr>
+        <w:pStyle w:val="ListParagraph"/>
+        <w:numPr>
+          <w:ilvl w:val="0"/>
+          <w:numId w:val="7"/>
+        </w:numPr>
+      </w:pPr>
+      <w:r>
+        <w:t xml:space="preserve">Define ISMS </w:t>
+      </w:r>
+      <w:r>
+        <w:rPr>
+          <w:b/>
+        </w:rPr>
+        <w:t>policy</w:t>
+      </w:r>
+      <w:r>
+        <w:rPr>
+          <w:b/>
+        </w:rPr>
+        <w:t>.</w:t>
+      </w:r>
+    </w:p>
+    <w:p>
+      <w:pPr>
+        <w:pStyle w:val="ListParagraph"/>
+        <w:numPr>
+          <w:ilvl w:val="0"/>
+          <w:numId w:val="7"/>
+        </w:numPr>
+      </w:pPr>
+      <w:r>
+        <w:t xml:space="preserve">Define </w:t>
+      </w:r>
+      <w:r>
+        <w:rPr>
+          <w:b/>
+        </w:rPr>
+        <w:t>approach</w:t>
+      </w:r>
+      <w:r>
+        <w:t xml:space="preserve"> to risk assessment</w:t>
+      </w:r>
+      <w:r>
+        <w:t>.</w:t>
+      </w:r>
+    </w:p>
+    <w:p>
+      <w:pPr>
+        <w:pStyle w:val="ListParagraph"/>
+        <w:numPr>
+          <w:ilvl w:val="0"/>
+          <w:numId w:val="7"/>
+        </w:numPr>
+      </w:pPr>
+      <w:r>
+        <w:rPr>
+          <w:b/>
+        </w:rPr>
+        <w:t>Identify</w:t>
+      </w:r>
+      <w:r>
+        <w:t xml:space="preserve"> the </w:t>
+      </w:r>
+      <w:r>
+        <w:rPr>
+          <w:b/>
+        </w:rPr>
+        <w:t>risks</w:t>
+      </w:r>
+      <w:r>
+        <w:rPr>
+          <w:b/>
+        </w:rPr>
+        <w:t>.</w:t>
+      </w:r>
+    </w:p>
+    <w:p>
+      <w:pPr>
+        <w:pStyle w:val="ListParagraph"/>
+        <w:numPr>
+          <w:ilvl w:val="0"/>
+          <w:numId w:val="7"/>
+        </w:numPr>
+      </w:pPr>
+      <w:r>
+        <w:rPr>
+          <w:b/>
+        </w:rPr>
+        <w:t>Analyse</w:t>
+      </w:r>
+      <w:r>
+        <w:t xml:space="preserve"> and </w:t>
+      </w:r>
+      <w:r>
+        <w:rPr>
+          <w:b/>
+        </w:rPr>
+        <w:t>evaluate</w:t>
+      </w:r>
+      <w:r>
+        <w:t xml:space="preserve"> the risks</w:t>
+      </w:r>
+      <w:r>
+        <w:t>.</w:t>
+      </w:r>
+    </w:p>
+    <w:p>
+      <w:pPr>
+        <w:pStyle w:val="ListParagraph"/>
+        <w:numPr>
+          <w:ilvl w:val="0"/>
+          <w:numId w:val="7"/>
+        </w:numPr>
+      </w:pPr>
+      <w:r>
+        <w:rPr>
+          <w:b/>
+        </w:rPr>
+        <w:t>Identify</w:t>
+      </w:r>
+      <w:r>
+        <w:t xml:space="preserve"> and </w:t>
+      </w:r>
+      <w:r>
+        <w:rPr>
+          <w:b/>
+        </w:rPr>
+        <w:t>evaluate</w:t>
+      </w:r>
+      <w:r>
+        <w:t xml:space="preserve"> options for the </w:t>
+      </w:r>
+      <w:r>
+        <w:rPr>
+          <w:b/>
+        </w:rPr>
+        <w:t>treatment</w:t>
+      </w:r>
+      <w:r>
+        <w:t xml:space="preserve"> of risk</w:t>
+      </w:r>
+      <w:r>
+        <w:t>.</w:t>
+      </w:r>
+    </w:p>
+    <w:p>
+      <w:pPr>
+        <w:pStyle w:val="ListParagraph"/>
+        <w:numPr>
+          <w:ilvl w:val="0"/>
+          <w:numId w:val="7"/>
+        </w:numPr>
+      </w:pPr>
+      <w:r>
+        <w:t xml:space="preserve">Management </w:t>
+      </w:r>
+      <w:r>
+        <w:rPr>
+          <w:b/>
+        </w:rPr>
+        <w:t>approves</w:t>
+      </w:r>
+      <w:r>
+        <w:t xml:space="preserve"> </w:t>
+      </w:r>
+      <w:r>
+        <w:rPr>
+          <w:b/>
+        </w:rPr>
+        <w:t>residual</w:t>
+      </w:r>
+      <w:r>
+        <w:t xml:space="preserve"> </w:t>
+      </w:r>
+      <w:r>
+        <w:rPr>
+          <w:b/>
+        </w:rPr>
+        <w:t>risks</w:t>
+      </w:r>
+      <w:r>
+        <w:rPr>
+          <w:b/>
+        </w:rPr>
+        <w:t>.</w:t>
+      </w:r>
+    </w:p>
+    <w:p>
+      <w:pPr>
+        <w:pStyle w:val="ListParagraph"/>
+        <w:numPr>
+          <w:ilvl w:val="0"/>
+          <w:numId w:val="7"/>
+        </w:numPr>
+      </w:pPr>
+      <w:r>
+        <w:t xml:space="preserve">Management </w:t>
+      </w:r>
+      <w:r>
+        <w:rPr>
+          <w:b/>
+        </w:rPr>
+        <w:t>authorizes</w:t>
+      </w:r>
+      <w:r>
+        <w:t xml:space="preserve"> </w:t>
+      </w:r>
+      <w:r>
+        <w:rPr>
+          <w:b/>
+        </w:rPr>
+        <w:t>ISMS</w:t>
+      </w:r>
+      <w:r>
+        <w:rPr>
+          <w:b/>
+        </w:rPr>
+        <w:t>.</w:t>
+      </w:r>
+    </w:p>
+    <w:p>
+      <w:pPr>
+        <w:pStyle w:val="ListParagraph"/>
+        <w:numPr>
+          <w:ilvl w:val="0"/>
+          <w:numId w:val="7"/>
+        </w:numPr>
+      </w:pPr>
+      <w:r>
+        <w:t xml:space="preserve">Select control </w:t>
+      </w:r>
+      <w:r>
+        <w:rPr>
+          <w:b/>
+        </w:rPr>
+        <w:t>objectives</w:t>
+      </w:r>
+      <w:r>
+        <w:t xml:space="preserve"> and </w:t>
+      </w:r>
+      <w:r>
+        <w:rPr>
+          <w:b/>
+        </w:rPr>
+        <w:t>controls</w:t>
+      </w:r>
+      <w:r>
+        <w:rPr>
+          <w:b/>
+        </w:rPr>
+        <w:t>.</w:t>
+      </w:r>
+    </w:p>
+    <w:p>
+      <w:pPr>
+        <w:spacing w:after="0" w:line="240" w:lineRule="auto"/>
+        <w:rPr>
+          <w:rStyle w:val="IntenseReference"/>
+        </w:rPr>
+      </w:pPr>
+      <w:r>
+        <w:rPr>
+          <w:rStyle w:val="IntenseReference"/>
+        </w:rPr>
+        <w:t>ISO/IEC 27000</w:t>
+      </w:r>
+      <w:r>
+        <w:rPr>
+          <w:rStyle w:val="IntenseReference"/>
+        </w:rPr>
+        <w:t xml:space="preserve">: </w:t>
+      </w:r>
+      <w:r>
+        <w:rPr>
+          <w:rStyle w:val="IntenseReference"/>
+        </w:rPr>
+        <w:t>DO</w:t>
+      </w:r>
+    </w:p>
+    <w:p>
+      <w:pPr>
+        <w:spacing w:after="0" w:line="240" w:lineRule="auto"/>
+        <w:rPr>
+          <w:rStyle w:val="IntenseReference"/>
+        </w:rPr>
+      </w:pPr>
+    </w:p>
+    <w:p>
+      <w:pPr>
+        <w:pStyle w:val="ListParagraph"/>
+        <w:numPr>
+          <w:ilvl w:val="0"/>
+          <w:numId w:val="8"/>
+        </w:numPr>
+      </w:pPr>
+      <w:r>
+        <w:rPr>
+          <w:b/>
+        </w:rPr>
+        <w:t>Formulate</w:t>
+      </w:r>
+      <w:r>
+        <w:t xml:space="preserve"> risk treatment </w:t>
+      </w:r>
+      <w:r>
+        <w:rPr>
+          <w:b/>
+        </w:rPr>
+        <w:t>plan</w:t>
+      </w:r>
+      <w:r>
+        <w:t>.</w:t>
+      </w:r>
+    </w:p>
+    <w:p>
+      <w:pPr>
+        <w:pStyle w:val="ListParagraph"/>
+        <w:numPr>
+          <w:ilvl w:val="0"/>
+          <w:numId w:val="8"/>
+        </w:numPr>
+      </w:pPr>
+      <w:r>
+        <w:rPr>
+          <w:b/>
+        </w:rPr>
+        <w:t>Implement</w:t>
+      </w:r>
+      <w:r>
+        <w:t xml:space="preserve"> risk treatment </w:t>
+      </w:r>
+      <w:r>
+        <w:rPr>
+          <w:b/>
+        </w:rPr>
+        <w:t>plan</w:t>
+      </w:r>
+      <w:r>
+        <w:t>.</w:t>
+      </w:r>
+    </w:p>
+    <w:p>
+      <w:pPr>
+        <w:pStyle w:val="ListParagraph"/>
+        <w:numPr>
+          <w:ilvl w:val="0"/>
+          <w:numId w:val="8"/>
+        </w:numPr>
+      </w:pPr>
+      <w:r>
+        <w:rPr>
+          <w:b/>
+        </w:rPr>
+        <w:t>Implement</w:t>
+      </w:r>
+      <w:r>
+        <w:t xml:space="preserve"> </w:t>
+      </w:r>
+      <w:r>
+        <w:rPr>
+          <w:b/>
+        </w:rPr>
+        <w:t>controls</w:t>
+      </w:r>
+      <w:r>
+        <w:t>.</w:t>
+      </w:r>
+    </w:p>
+    <w:p>
+      <w:pPr>
+        <w:pStyle w:val="ListParagraph"/>
+        <w:numPr>
+          <w:ilvl w:val="0"/>
+          <w:numId w:val="8"/>
+        </w:numPr>
+      </w:pPr>
+      <w:r>
+        <w:t xml:space="preserve">Implement </w:t>
+      </w:r>
+      <w:r>
+        <w:rPr>
+          <w:b/>
+        </w:rPr>
+        <w:t>training</w:t>
+      </w:r>
+      <w:r>
+        <w:t xml:space="preserve"> and </w:t>
+      </w:r>
+      <w:r>
+        <w:rPr>
+          <w:b/>
+        </w:rPr>
+        <w:t>awareness</w:t>
+      </w:r>
+      <w:r>
+        <w:t xml:space="preserve"> programs</w:t>
+      </w:r>
+      <w:r>
+        <w:t>.</w:t>
+      </w:r>
+    </w:p>
+    <w:p>
+      <w:pPr>
+        <w:pStyle w:val="ListParagraph"/>
+        <w:numPr>
+          <w:ilvl w:val="0"/>
+          <w:numId w:val="8"/>
+        </w:numPr>
+      </w:pPr>
+      <w:r>
+        <w:t xml:space="preserve">Manage </w:t>
+      </w:r>
+      <w:r>
+        <w:rPr>
+          <w:b/>
+        </w:rPr>
+        <w:t>operations</w:t>
+      </w:r>
+      <w:r>
+        <w:t>.</w:t>
+      </w:r>
+    </w:p>
+    <w:p>
+      <w:pPr>
+        <w:pStyle w:val="ListParagraph"/>
+        <w:numPr>
+          <w:ilvl w:val="0"/>
+          <w:numId w:val="8"/>
+        </w:numPr>
+      </w:pPr>
+      <w:r>
+        <w:t xml:space="preserve">Manage </w:t>
+      </w:r>
+      <w:r>
+        <w:rPr>
+          <w:b/>
+        </w:rPr>
+        <w:t>resources</w:t>
+      </w:r>
+      <w:r>
+        <w:t>.</w:t>
+      </w:r>
+    </w:p>
+    <w:p>
+      <w:pPr>
+        <w:pStyle w:val="ListParagraph"/>
+        <w:numPr>
+          <w:ilvl w:val="0"/>
+          <w:numId w:val="8"/>
+        </w:numPr>
+        <w:rPr>
+          <w:rStyle w:val="IntenseReference"/>
+          <w:b w:val="0"/>
+          <w:bCs w:val="0"/>
+          <w:smallCaps w:val="0"/>
+          <w:color w:val="auto"/>
+          <w:spacing w:val="0"/>
+        </w:rPr>
+      </w:pPr>
+      <w:r>
+        <w:t xml:space="preserve">Implement procedures to </w:t>
+      </w:r>
+      <w:r>
+        <w:rPr>
+          <w:b/>
+        </w:rPr>
+        <w:t>direct</w:t>
+      </w:r>
+      <w:r>
+        <w:t>/</w:t>
+      </w:r>
+      <w:r>
+        <w:rPr>
+          <w:b/>
+        </w:rPr>
+        <w:t>respond</w:t>
+      </w:r>
+      <w:r>
+        <w:t xml:space="preserve"> to </w:t>
+      </w:r>
+      <w:r>
+        <w:rPr>
+          <w:b/>
+        </w:rPr>
+        <w:t>security</w:t>
+      </w:r>
+      <w:r>
+        <w:t xml:space="preserve"> </w:t>
+      </w:r>
+      <w:r>
+        <w:rPr>
+          <w:b/>
+        </w:rPr>
+        <w:t>incidents</w:t>
+      </w:r>
+      <w:r>
+        <w:t>.</w:t>
+      </w:r>
+    </w:p>
+    <w:p>
+      <w:pPr>
+        <w:spacing w:after="0" w:line="240" w:lineRule="auto"/>
+        <w:rPr>
+          <w:rStyle w:val="IntenseReference"/>
+        </w:rPr>
+      </w:pPr>
+      <w:r>
+        <w:rPr>
+          <w:rStyle w:val="IntenseReference"/>
+        </w:rPr>
+        <w:t>ISO/IEC 27000</w:t>
+      </w:r>
+      <w:r>
+        <w:rPr>
+          <w:rStyle w:val="IntenseReference"/>
+        </w:rPr>
+        <w:t xml:space="preserve">: </w:t>
+      </w:r>
+      <w:r>
+        <w:rPr>
+          <w:rStyle w:val="IntenseReference"/>
+        </w:rPr>
+        <w:t>CHECK</w:t>
+      </w:r>
+    </w:p>
+    <w:p>
+      <w:pPr>
+        <w:spacing w:after="0" w:line="240" w:lineRule="auto"/>
+        <w:rPr>
+          <w:rStyle w:val="IntenseReference"/>
+        </w:rPr>
+      </w:pPr>
+    </w:p>
+    <w:p>
+      <w:pPr>
+        <w:pStyle w:val="ListParagraph"/>
+        <w:numPr>
+          <w:ilvl w:val="0"/>
+          <w:numId w:val="9"/>
+        </w:numPr>
+      </w:pPr>
+      <w:r>
+        <w:rPr>
+          <w:b/>
+        </w:rPr>
+        <w:t>Execute</w:t>
+      </w:r>
+      <w:r>
+        <w:t xml:space="preserve"> </w:t>
+      </w:r>
+      <w:r>
+        <w:rPr>
+          <w:b/>
+        </w:rPr>
+        <w:t>monitoring</w:t>
+      </w:r>
+      <w:r>
+        <w:t xml:space="preserve"> procedures</w:t>
+      </w:r>
+      <w:r>
+        <w:t>.</w:t>
+      </w:r>
+    </w:p>
+    <w:p>
+      <w:pPr>
+        <w:pStyle w:val="ListParagraph"/>
+        <w:numPr>
+          <w:ilvl w:val="0"/>
+          <w:numId w:val="9"/>
+        </w:numPr>
+      </w:pPr>
+      <w:r>
+        <w:t xml:space="preserve">Undertake regular </w:t>
+      </w:r>
+      <w:r>
+        <w:rPr>
+          <w:b/>
+        </w:rPr>
+        <w:t>reviews</w:t>
+      </w:r>
+      <w:r>
+        <w:t xml:space="preserve"> of ISMS effectiveness</w:t>
+      </w:r>
+      <w:r>
+        <w:t>.</w:t>
+      </w:r>
+    </w:p>
+    <w:p>
+      <w:pPr>
+        <w:pStyle w:val="ListParagraph"/>
+        <w:numPr>
+          <w:ilvl w:val="0"/>
+          <w:numId w:val="9"/>
+        </w:numPr>
+      </w:pPr>
+      <w:r>
+        <w:t xml:space="preserve">Measure </w:t>
+      </w:r>
+      <w:r>
+        <w:rPr>
+          <w:b/>
+        </w:rPr>
+        <w:t>effectiveness</w:t>
+      </w:r>
+      <w:r>
+        <w:t xml:space="preserve"> of controls</w:t>
+      </w:r>
+      <w:r>
+        <w:t>.</w:t>
+      </w:r>
+    </w:p>
+    <w:p>
+      <w:pPr>
+        <w:pStyle w:val="ListParagraph"/>
+        <w:numPr>
+          <w:ilvl w:val="0"/>
+          <w:numId w:val="9"/>
+        </w:numPr>
+      </w:pPr>
+      <w:r>
+        <w:t xml:space="preserve">Review </w:t>
+      </w:r>
+      <w:r>
+        <w:rPr>
+          <w:b/>
+        </w:rPr>
+        <w:t>level</w:t>
+      </w:r>
+      <w:r>
+        <w:t xml:space="preserve"> of </w:t>
+      </w:r>
+      <w:r>
+        <w:rPr>
+          <w:b/>
+        </w:rPr>
+        <w:t>residual</w:t>
+      </w:r>
+      <w:r>
+        <w:t xml:space="preserve"> and </w:t>
+      </w:r>
+      <w:r>
+        <w:rPr>
+          <w:b/>
+        </w:rPr>
+        <w:t>acceptable</w:t>
+      </w:r>
+      <w:r>
+        <w:t xml:space="preserve"> risk</w:t>
+      </w:r>
+      <w:r>
+        <w:t>.</w:t>
+      </w:r>
+    </w:p>
+    <w:p>
+      <w:pPr>
+        <w:pStyle w:val="ListParagraph"/>
+        <w:numPr>
+          <w:ilvl w:val="0"/>
+          <w:numId w:val="9"/>
+        </w:numPr>
+      </w:pPr>
+      <w:r>
+        <w:t xml:space="preserve">Conduct </w:t>
+      </w:r>
+      <w:r>
+        <w:rPr>
+          <w:b/>
+        </w:rPr>
+        <w:t>internal</w:t>
+      </w:r>
+      <w:r>
+        <w:t xml:space="preserve"> ISMS </w:t>
+      </w:r>
+      <w:r>
+        <w:rPr>
+          <w:b/>
+        </w:rPr>
+        <w:t>audit</w:t>
+      </w:r>
+      <w:r>
+        <w:t>.</w:t>
+      </w:r>
+    </w:p>
+    <w:p>
+      <w:pPr>
+        <w:pStyle w:val="ListParagraph"/>
+        <w:numPr>
+          <w:ilvl w:val="0"/>
+          <w:numId w:val="9"/>
+        </w:numPr>
+      </w:pPr>
+      <w:r>
+        <w:t xml:space="preserve">Regular management </w:t>
+      </w:r>
+      <w:r>
+        <w:rPr>
+          <w:b/>
+        </w:rPr>
+        <w:t>review</w:t>
+      </w:r>
+      <w:r>
+        <w:t>.</w:t>
+      </w:r>
+    </w:p>
+    <w:p>
+      <w:pPr>
+        <w:pStyle w:val="ListParagraph"/>
+        <w:numPr>
+          <w:ilvl w:val="0"/>
+          <w:numId w:val="9"/>
+        </w:numPr>
+      </w:pPr>
+      <w:r>
+        <w:rPr>
+          <w:b/>
+        </w:rPr>
+        <w:t>Update</w:t>
+      </w:r>
+      <w:r>
+        <w:t xml:space="preserve"> security </w:t>
+      </w:r>
+      <w:r>
+        <w:rPr>
+          <w:b/>
+        </w:rPr>
+        <w:t>plans</w:t>
+      </w:r>
+      <w:r>
+        <w:t>.</w:t>
+      </w:r>
+    </w:p>
+    <w:p>
+      <w:pPr>
+        <w:pStyle w:val="ListParagraph"/>
+        <w:numPr>
+          <w:ilvl w:val="0"/>
+          <w:numId w:val="9"/>
+        </w:numPr>
+      </w:pPr>
+      <w:r>
+        <w:t xml:space="preserve">Record </w:t>
+      </w:r>
+      <w:r>
+        <w:rPr>
+          <w:b/>
+        </w:rPr>
+        <w:t>actions</w:t>
+      </w:r>
+      <w:r>
+        <w:t xml:space="preserve"> and </w:t>
+      </w:r>
+      <w:r>
+        <w:rPr>
+          <w:b/>
+        </w:rPr>
+        <w:t>events</w:t>
+      </w:r>
+      <w:r>
+        <w:t>.</w:t>
+      </w:r>
+    </w:p>
+    <w:p>
+      <w:pPr>
+        <w:spacing w:after="0" w:line="240" w:lineRule="auto"/>
+        <w:rPr>
+          <w:rStyle w:val="IntenseReference"/>
+        </w:rPr>
+      </w:pPr>
+      <w:r>
+        <w:rPr>
+          <w:rStyle w:val="IntenseReference"/>
+        </w:rPr>
+        <w:t>ISO/IEC 27000</w:t>
+      </w:r>
+      <w:r>
+        <w:rPr>
+          <w:rStyle w:val="IntenseReference"/>
+        </w:rPr>
+        <w:t xml:space="preserve">: </w:t>
+      </w:r>
+      <w:r>
+        <w:rPr>
+          <w:rStyle w:val="IntenseReference"/>
+        </w:rPr>
+        <w:t>ACT</w:t>
+      </w:r>
+    </w:p>
+    <w:p>
+      <w:pPr>
+        <w:spacing w:after="0" w:line="240" w:lineRule="auto"/>
+        <w:rPr>
+          <w:rStyle w:val="IntenseReference"/>
+        </w:rPr>
+      </w:pPr>
+    </w:p>
+    <w:p>
+      <w:pPr>
+        <w:pStyle w:val="ListParagraph"/>
+        <w:numPr>
+          <w:ilvl w:val="0"/>
+          <w:numId w:val="10"/>
+        </w:numPr>
+      </w:pPr>
+      <w:r>
+        <w:t xml:space="preserve">Implement identified </w:t>
+      </w:r>
+      <w:r>
+        <w:rPr>
+          <w:b/>
+        </w:rPr>
+        <w:t>improvements</w:t>
+      </w:r>
+      <w:r>
+        <w:t>.</w:t>
+      </w:r>
+    </w:p>
+    <w:p>
+      <w:pPr>
+        <w:pStyle w:val="ListParagraph"/>
+        <w:numPr>
+          <w:ilvl w:val="0"/>
+          <w:numId w:val="10"/>
+        </w:numPr>
+      </w:pPr>
+      <w:r>
+        <w:t xml:space="preserve">Take </w:t>
+      </w:r>
+      <w:r>
+        <w:rPr>
+          <w:b/>
+        </w:rPr>
+        <w:t>corrective</w:t>
+      </w:r>
+      <w:r>
+        <w:t>/</w:t>
+      </w:r>
+      <w:r>
+        <w:rPr>
+          <w:b/>
+        </w:rPr>
+        <w:t>preventative</w:t>
+      </w:r>
+      <w:r>
+        <w:t xml:space="preserve"> </w:t>
+      </w:r>
+      <w:r>
+        <w:rPr>
+          <w:b/>
+        </w:rPr>
+        <w:t>action</w:t>
+      </w:r>
+      <w:r>
+        <w:t>.</w:t>
+      </w:r>
+    </w:p>
+    <w:p>
+      <w:pPr>
+        <w:pStyle w:val="ListParagraph"/>
+        <w:numPr>
+          <w:ilvl w:val="0"/>
+          <w:numId w:val="10"/>
+        </w:numPr>
+      </w:pPr>
+      <w:r>
+        <w:t xml:space="preserve">Apply </w:t>
+      </w:r>
+      <w:r>
+        <w:rPr>
+          <w:b/>
+        </w:rPr>
+        <w:t>lessons</w:t>
+      </w:r>
+      <w:r>
+        <w:t xml:space="preserve"> </w:t>
+      </w:r>
+      <w:r>
+        <w:rPr>
+          <w:b/>
+        </w:rPr>
+        <w:t>learned</w:t>
+      </w:r>
+      <w:r>
+        <w:t xml:space="preserve"> (</w:t>
+      </w:r>
+      <w:r>
+        <w:rPr>
+          <w:i/>
+        </w:rPr>
+        <w:t>including other organizations</w:t>
+      </w:r>
+      <w:r>
+        <w:t>)</w:t>
+      </w:r>
+      <w:r>
+        <w:t>.</w:t>
+      </w:r>
+    </w:p>
+    <w:p>
+      <w:pPr>
+        <w:pStyle w:val="ListParagraph"/>
+        <w:numPr>
+          <w:ilvl w:val="0"/>
+          <w:numId w:val="10"/>
+        </w:numPr>
+      </w:pPr>
+      <w:r>
+        <w:rPr>
+          <w:b/>
+        </w:rPr>
+        <w:t>Communicate</w:t>
+      </w:r>
+      <w:r>
+        <w:t xml:space="preserve"> </w:t>
+      </w:r>
+      <w:r>
+        <w:rPr>
+          <w:b/>
+        </w:rPr>
+        <w:t>results</w:t>
+      </w:r>
+      <w:r>
+        <w:t xml:space="preserve"> to interested parties</w:t>
+      </w:r>
+      <w:r>
+        <w:t>.</w:t>
+      </w:r>
+    </w:p>
+    <w:p>
+      <w:pPr>
+        <w:pStyle w:val="ListParagraph"/>
+        <w:numPr>
+          <w:ilvl w:val="0"/>
+          <w:numId w:val="10"/>
+        </w:numPr>
+      </w:pPr>
+      <w:r>
+        <w:t xml:space="preserve">Ensure </w:t>
+      </w:r>
+      <w:r>
+        <w:rPr>
+          <w:b/>
+        </w:rPr>
+        <w:t>improvements</w:t>
+      </w:r>
+      <w:r>
+        <w:t xml:space="preserve"> to </w:t>
+      </w:r>
+      <w:r>
+        <w:rPr>
+          <w:b/>
+        </w:rPr>
+        <w:t>achieve</w:t>
+      </w:r>
+      <w:r>
+        <w:t xml:space="preserve"> </w:t>
+      </w:r>
+      <w:r>
+        <w:rPr>
+          <w:b/>
+        </w:rPr>
+        <w:t>objectives</w:t>
+      </w:r>
+      <w:r>
+        <w:t>.</w:t>
+      </w:r>
+    </w:p>
+    <w:p>
+      <w:pPr>
+        <w:spacing w:after="0" w:line="240" w:lineRule="auto"/>
+        <w:rPr>
+          <w:rStyle w:val="IntenseReference"/>
+        </w:rPr>
+      </w:pPr>
+      <w:r>
+        <w:rPr>
+          <w:rStyle w:val="IntenseReference"/>
+        </w:rPr>
+        <w:t>ISO/IEC 27000</w:t>
+      </w:r>
+      <w:r>
+        <w:rPr>
+          <w:rStyle w:val="IntenseReference"/>
+        </w:rPr>
+        <w:t xml:space="preserve">: </w:t>
+      </w:r>
+      <w:r>
+        <w:rPr>
+          <w:rStyle w:val="IntenseReference"/>
+        </w:rPr>
+        <w:t>PROVIDE</w:t>
+      </w:r>
+      <w:r>
+        <w:rPr>
+          <w:rStyle w:val="IntenseReference"/>
+        </w:rPr>
+        <w:t>S</w:t>
+      </w:r>
+    </w:p>
+    <w:p>
+      <w:pPr>
+        <w:spacing w:after="0" w:line="240" w:lineRule="auto"/>
+        <w:rPr>
+          <w:rStyle w:val="IntenseReference"/>
+        </w:rPr>
+      </w:pPr>
+    </w:p>
+    <w:p>
+      <w:pPr>
+        <w:pStyle w:val="ListParagraph"/>
+        <w:numPr>
+          <w:ilvl w:val="0"/>
+          <w:numId w:val="10"/>
+        </w:numPr>
+        <w:rPr>
+          <w:color w:val="FF0000"/>
+        </w:rPr>
+      </w:pPr>
+      <w:r>
+        <w:rPr>
+          <w:b/>
+          <w:color w:val="FF0000"/>
+        </w:rPr>
+        <w:t>Information security policy for the organization</w:t>
+      </w:r>
+      <w:r>
+        <w:rPr>
+          <w:b/>
+          <w:color w:val="FF0000"/>
+        </w:rPr>
+        <w:t>:</w:t>
+      </w:r>
+    </w:p>
+    <w:p>
+      <w:pPr>
+        <w:pStyle w:val="ListParagraph"/>
+        <w:numPr>
+          <w:ilvl w:val="1"/>
+          <w:numId w:val="10"/>
+        </w:numPr>
+        <w:rPr>
+          <w:color w:val="FF0000"/>
+        </w:rPr>
+      </w:pPr>
+      <w:r>
+        <w:rPr>
+          <w:b/>
+        </w:rPr>
+        <w:t>Map</w:t>
+      </w:r>
+      <w:r>
+        <w:t xml:space="preserve"> of </w:t>
+      </w:r>
+      <w:r>
+        <w:rPr>
+          <w:b/>
+        </w:rPr>
+        <w:t>business</w:t>
+      </w:r>
+      <w:r>
+        <w:t xml:space="preserve"> </w:t>
+      </w:r>
+      <w:r>
+        <w:rPr>
+          <w:b/>
+        </w:rPr>
+        <w:t>objectives</w:t>
+      </w:r>
+      <w:r>
+        <w:t xml:space="preserve"> to </w:t>
+      </w:r>
+      <w:r>
+        <w:rPr>
+          <w:b/>
+        </w:rPr>
+        <w:t>security</w:t>
+      </w:r>
+      <w:r>
+        <w:t xml:space="preserve">, management’s </w:t>
+      </w:r>
+      <w:r>
+        <w:rPr>
+          <w:b/>
+        </w:rPr>
+        <w:t>support</w:t>
+      </w:r>
+      <w:r>
+        <w:t xml:space="preserve">, security </w:t>
+      </w:r>
+      <w:r>
+        <w:rPr>
+          <w:b/>
+        </w:rPr>
+        <w:t>goals</w:t>
+      </w:r>
+      <w:r>
+        <w:t xml:space="preserve">, and </w:t>
+      </w:r>
+      <w:r>
+        <w:rPr>
+          <w:b/>
+        </w:rPr>
+        <w:t>responsibilities</w:t>
+      </w:r>
+      <w:r>
+        <w:t>.</w:t>
+      </w:r>
+    </w:p>
+    <w:p>
+      <w:pPr>
+        <w:pStyle w:val="ListParagraph"/>
+        <w:numPr>
+          <w:ilvl w:val="0"/>
+          <w:numId w:val="10"/>
+        </w:numPr>
+      </w:pPr>
+      <w:r>
+        <w:rPr>
+          <w:b/>
+          <w:color w:val="FF0000"/>
+        </w:rPr>
+        <w:t>Creation of information security infrastructure</w:t>
+      </w:r>
+      <w:r>
+        <w:rPr>
+          <w:color w:val="FF0000"/>
+        </w:rPr>
+        <w:t xml:space="preserve"> </w:t>
+      </w:r>
+    </w:p>
+    <w:p>
+      <w:pPr>
+        <w:pStyle w:val="ListParagraph"/>
+        <w:numPr>
+          <w:ilvl w:val="1"/>
+          <w:numId w:val="10"/>
+        </w:numPr>
+      </w:pPr>
+      <w:r>
+        <w:rPr>
+          <w:b/>
+        </w:rPr>
+        <w:t>Create</w:t>
+      </w:r>
+      <w:r>
+        <w:t xml:space="preserve"> and </w:t>
+      </w:r>
+      <w:r>
+        <w:rPr>
+          <w:b/>
+        </w:rPr>
+        <w:t>maintain</w:t>
+      </w:r>
+      <w:r>
+        <w:t xml:space="preserve"> an organizational security </w:t>
+      </w:r>
+      <w:r>
+        <w:rPr>
+          <w:b/>
+        </w:rPr>
+        <w:t>structure</w:t>
+      </w:r>
+      <w:r>
+        <w:t xml:space="preserve"> through the use of a security </w:t>
+      </w:r>
+      <w:r>
+        <w:rPr>
+          <w:b/>
+        </w:rPr>
+        <w:t>forum</w:t>
+      </w:r>
+      <w:r>
+        <w:t xml:space="preserve">, a security </w:t>
+      </w:r>
+      <w:r>
+        <w:rPr>
+          <w:b/>
+        </w:rPr>
+        <w:t>officer</w:t>
+      </w:r>
+      <w:r>
+        <w:t xml:space="preserve">, defining security </w:t>
+      </w:r>
+      <w:r>
+        <w:rPr>
+          <w:b/>
+        </w:rPr>
+        <w:t>responsibilities</w:t>
+      </w:r>
+      <w:r>
+        <w:t xml:space="preserve">, </w:t>
+      </w:r>
+      <w:r>
+        <w:rPr>
+          <w:b/>
+        </w:rPr>
+        <w:t>authorization</w:t>
+      </w:r>
+      <w:r>
+        <w:t xml:space="preserve"> </w:t>
+      </w:r>
+      <w:r>
+        <w:rPr>
+          <w:b/>
+        </w:rPr>
+        <w:t>processes</w:t>
+      </w:r>
+      <w:r>
+        <w:t xml:space="preserve">, </w:t>
+      </w:r>
+      <w:r>
+        <w:rPr>
+          <w:b/>
+        </w:rPr>
+        <w:t>outsourcing</w:t>
+      </w:r>
+      <w:r>
+        <w:t xml:space="preserve">, and independent </w:t>
+      </w:r>
+      <w:r>
+        <w:rPr>
+          <w:b/>
+        </w:rPr>
+        <w:t>reviews</w:t>
+      </w:r>
+      <w:r>
+        <w:t>.</w:t>
+      </w:r>
+    </w:p>
+    <w:p>
+      <w:pPr>
+        <w:pStyle w:val="ListParagraph"/>
+        <w:numPr>
+          <w:ilvl w:val="0"/>
+          <w:numId w:val="10"/>
+        </w:numPr>
+      </w:pPr>
+      <w:r>
+        <w:rPr>
+          <w:b/>
+          <w:color w:val="FF0000"/>
+        </w:rPr>
+        <w:lastRenderedPageBreak/>
+        <w:t>Asset classification and control</w:t>
+      </w:r>
+      <w:r>
+        <w:rPr>
+          <w:color w:val="FF0000"/>
+        </w:rPr>
+        <w:t xml:space="preserve"> </w:t>
+      </w:r>
+    </w:p>
+    <w:p>
+      <w:pPr>
+        <w:pStyle w:val="ListParagraph"/>
+        <w:numPr>
+          <w:ilvl w:val="1"/>
+          <w:numId w:val="10"/>
+        </w:numPr>
+      </w:pPr>
+      <w:r>
+        <w:t xml:space="preserve">Develop a security infrastructure to protect organizational </w:t>
+      </w:r>
+      <w:r>
+        <w:rPr>
+          <w:b/>
+        </w:rPr>
+        <w:t>assets</w:t>
+      </w:r>
+      <w:r>
+        <w:t xml:space="preserve"> through </w:t>
+      </w:r>
+      <w:r>
+        <w:rPr>
+          <w:b/>
+        </w:rPr>
+        <w:t>accountability</w:t>
+      </w:r>
+      <w:r>
+        <w:t xml:space="preserve"> and </w:t>
+      </w:r>
+      <w:r>
+        <w:rPr>
+          <w:b/>
+        </w:rPr>
+        <w:t>inventory</w:t>
+      </w:r>
+      <w:r>
+        <w:t xml:space="preserve">, </w:t>
+      </w:r>
+      <w:r>
+        <w:rPr>
+          <w:b/>
+        </w:rPr>
+        <w:t>classification</w:t>
+      </w:r>
+      <w:r>
+        <w:t xml:space="preserve">, and </w:t>
+      </w:r>
+      <w:r>
+        <w:rPr>
+          <w:b/>
+        </w:rPr>
+        <w:t>handling</w:t>
+      </w:r>
+      <w:r>
+        <w:t xml:space="preserve"> </w:t>
+      </w:r>
+      <w:r>
+        <w:rPr>
+          <w:b/>
+        </w:rPr>
+        <w:t>procedures</w:t>
+      </w:r>
+      <w:r>
+        <w:t>.</w:t>
+      </w:r>
+    </w:p>
+    <w:p>
+      <w:pPr>
+        <w:pStyle w:val="ListParagraph"/>
+        <w:numPr>
+          <w:ilvl w:val="0"/>
+          <w:numId w:val="10"/>
+        </w:numPr>
+        <w:rPr>
+          <w:color w:val="FF0000"/>
+        </w:rPr>
+      </w:pPr>
+      <w:r>
+        <w:rPr>
+          <w:b/>
+          <w:color w:val="FF0000"/>
+        </w:rPr>
+        <w:t>Personnel security</w:t>
+      </w:r>
+      <w:r>
+        <w:rPr>
+          <w:color w:val="FF0000"/>
+        </w:rPr>
+        <w:t xml:space="preserve"> </w:t>
+      </w:r>
+    </w:p>
+    <w:p>
+      <w:pPr>
+        <w:pStyle w:val="ListParagraph"/>
+        <w:numPr>
+          <w:ilvl w:val="1"/>
+          <w:numId w:val="10"/>
+        </w:numPr>
+      </w:pPr>
+      <w:r>
+        <w:t xml:space="preserve">Reduce risks that are inherent in human interaction by </w:t>
+      </w:r>
+      <w:r>
+        <w:rPr>
+          <w:b/>
+        </w:rPr>
+        <w:t>screening</w:t>
+      </w:r>
+      <w:r>
+        <w:t xml:space="preserve"> </w:t>
+      </w:r>
+      <w:r>
+        <w:rPr>
+          <w:b/>
+        </w:rPr>
+        <w:t>employees</w:t>
+      </w:r>
+      <w:r>
+        <w:t xml:space="preserve">, defining </w:t>
+      </w:r>
+      <w:r>
+        <w:rPr>
+          <w:b/>
+        </w:rPr>
+        <w:t>roles</w:t>
+      </w:r>
+      <w:r>
+        <w:t xml:space="preserve"> and </w:t>
+      </w:r>
+      <w:r>
+        <w:rPr>
+          <w:b/>
+        </w:rPr>
+        <w:t>responsibilities</w:t>
+      </w:r>
+      <w:r>
+        <w:t xml:space="preserve">, </w:t>
+      </w:r>
+      <w:r>
+        <w:rPr>
+          <w:b/>
+        </w:rPr>
+        <w:t>training</w:t>
+      </w:r>
+      <w:r>
+        <w:t xml:space="preserve"> employees properly, and </w:t>
+      </w:r>
+      <w:r>
+        <w:rPr>
+          <w:b/>
+        </w:rPr>
+        <w:t>documenting</w:t>
+      </w:r>
+      <w:r>
+        <w:t xml:space="preserve"> the </w:t>
+      </w:r>
+      <w:r>
+        <w:rPr>
+          <w:b/>
+        </w:rPr>
+        <w:t>ramifications</w:t>
+      </w:r>
+      <w:r>
+        <w:t xml:space="preserve"> of not meeting expectations.</w:t>
+      </w:r>
+    </w:p>
+    <w:p>
+      <w:pPr>
+        <w:pStyle w:val="ListParagraph"/>
+        <w:numPr>
+          <w:ilvl w:val="0"/>
+          <w:numId w:val="10"/>
+        </w:numPr>
+        <w:rPr>
+          <w:color w:val="FF0000"/>
+        </w:rPr>
+      </w:pPr>
+      <w:r>
+        <w:rPr>
+          <w:b/>
+          <w:color w:val="FF0000"/>
+        </w:rPr>
+        <w:t>Physical and environmental security</w:t>
+      </w:r>
+    </w:p>
+    <w:p>
+      <w:pPr>
+        <w:pStyle w:val="ListParagraph"/>
+        <w:numPr>
+          <w:ilvl w:val="1"/>
+          <w:numId w:val="10"/>
+        </w:numPr>
+      </w:pPr>
+      <w:r>
+        <w:t xml:space="preserve">Protect the organization’s assets by properly choosing a facility </w:t>
+      </w:r>
+      <w:r>
+        <w:rPr>
+          <w:b/>
+        </w:rPr>
+        <w:t>location</w:t>
+      </w:r>
+      <w:r>
+        <w:t xml:space="preserve">, </w:t>
+      </w:r>
+      <w:r>
+        <w:rPr>
+          <w:b/>
+        </w:rPr>
+        <w:t>erecting</w:t>
+      </w:r>
+      <w:r>
+        <w:t xml:space="preserve"> and </w:t>
+      </w:r>
+      <w:r>
+        <w:rPr>
+          <w:b/>
+        </w:rPr>
+        <w:t>maintaining</w:t>
+      </w:r>
+      <w:r>
+        <w:t xml:space="preserve"> a security </w:t>
+      </w:r>
+      <w:r>
+        <w:rPr>
+          <w:b/>
+        </w:rPr>
+        <w:t>perimeter</w:t>
+      </w:r>
+      <w:r>
+        <w:t xml:space="preserve">, implementing </w:t>
+      </w:r>
+      <w:r>
+        <w:rPr>
+          <w:b/>
+        </w:rPr>
+        <w:t>access</w:t>
+      </w:r>
+      <w:r>
+        <w:t xml:space="preserve"> </w:t>
+      </w:r>
+      <w:r>
+        <w:rPr>
+          <w:b/>
+        </w:rPr>
+        <w:t>control</w:t>
+      </w:r>
+      <w:r>
+        <w:t xml:space="preserve">, and </w:t>
+      </w:r>
+      <w:r>
+        <w:rPr>
+          <w:b/>
+        </w:rPr>
+        <w:t>protecting</w:t>
+      </w:r>
+      <w:r>
+        <w:t xml:space="preserve"> </w:t>
+      </w:r>
+      <w:r>
+        <w:rPr>
+          <w:b/>
+        </w:rPr>
+        <w:t>equipment</w:t>
+      </w:r>
+      <w:r>
+        <w:t>.</w:t>
+      </w:r>
+    </w:p>
+    <w:p>
+      <w:pPr>
+        <w:pStyle w:val="ListParagraph"/>
+        <w:numPr>
+          <w:ilvl w:val="0"/>
+          <w:numId w:val="10"/>
+        </w:numPr>
+        <w:rPr>
+          <w:color w:val="FF0000"/>
+        </w:rPr>
+      </w:pPr>
+      <w:r>
+        <w:rPr>
+          <w:b/>
+          <w:color w:val="FF0000"/>
+        </w:rPr>
+        <w:t>Communications and operations management</w:t>
+      </w:r>
+      <w:r>
+        <w:rPr>
+          <w:color w:val="FF0000"/>
+        </w:rPr>
+        <w:t xml:space="preserve"> </w:t>
+      </w:r>
+    </w:p>
+    <w:p>
+      <w:pPr>
+        <w:pStyle w:val="ListParagraph"/>
+        <w:numPr>
+          <w:ilvl w:val="1"/>
+          <w:numId w:val="10"/>
+        </w:numPr>
+      </w:pPr>
+      <w:r>
+        <w:t>Carry out operations</w:t>
+      </w:r>
+      <w:r>
+        <w:t xml:space="preserve"> </w:t>
+      </w:r>
+      <w:r>
+        <w:t xml:space="preserve">security through </w:t>
+      </w:r>
+      <w:r>
+        <w:rPr>
+          <w:b/>
+        </w:rPr>
+        <w:t>operational</w:t>
+      </w:r>
+      <w:r>
+        <w:t xml:space="preserve"> </w:t>
+      </w:r>
+      <w:r>
+        <w:rPr>
+          <w:b/>
+        </w:rPr>
+        <w:t>procedures</w:t>
+      </w:r>
+      <w:r>
+        <w:t xml:space="preserve">, proper </w:t>
+      </w:r>
+      <w:r>
+        <w:rPr>
+          <w:b/>
+        </w:rPr>
+        <w:t>change</w:t>
+      </w:r>
+      <w:r>
+        <w:t xml:space="preserve"> </w:t>
+      </w:r>
+      <w:r>
+        <w:rPr>
+          <w:b/>
+        </w:rPr>
+        <w:t>control</w:t>
+      </w:r>
+      <w:r>
+        <w:t xml:space="preserve">, </w:t>
+      </w:r>
+      <w:r>
+        <w:rPr>
+          <w:b/>
+        </w:rPr>
+        <w:t>incident</w:t>
+      </w:r>
+      <w:r>
+        <w:t xml:space="preserve"> </w:t>
+      </w:r>
+      <w:r>
+        <w:rPr>
+          <w:b/>
+        </w:rPr>
+        <w:t>handling</w:t>
+      </w:r>
+      <w:r>
+        <w:t xml:space="preserve">, </w:t>
+      </w:r>
+      <w:r>
+        <w:rPr>
+          <w:b/>
+        </w:rPr>
+        <w:t>separation</w:t>
+      </w:r>
+      <w:r>
+        <w:t xml:space="preserve"> of </w:t>
+      </w:r>
+      <w:r>
+        <w:rPr>
+          <w:b/>
+        </w:rPr>
+        <w:t>duties</w:t>
+      </w:r>
+      <w:r>
+        <w:t xml:space="preserve">, </w:t>
+      </w:r>
+      <w:r>
+        <w:rPr>
+          <w:b/>
+        </w:rPr>
+        <w:t>capacity</w:t>
+      </w:r>
+      <w:r>
+        <w:t xml:space="preserve"> </w:t>
+      </w:r>
+      <w:r>
+        <w:rPr>
+          <w:b/>
+        </w:rPr>
+        <w:t>planning</w:t>
+      </w:r>
+      <w:r>
+        <w:t xml:space="preserve">, </w:t>
+      </w:r>
+      <w:r>
+        <w:rPr>
+          <w:b/>
+        </w:rPr>
+        <w:t>network</w:t>
+      </w:r>
+      <w:r>
+        <w:t xml:space="preserve"> </w:t>
+      </w:r>
+      <w:r>
+        <w:rPr>
+          <w:b/>
+        </w:rPr>
+        <w:t>management</w:t>
+      </w:r>
+      <w:r>
+        <w:t>, and</w:t>
+      </w:r>
+      <w:r>
+        <w:t xml:space="preserve"> </w:t>
+      </w:r>
+      <w:r>
+        <w:rPr>
+          <w:b/>
+        </w:rPr>
+        <w:t>media</w:t>
+      </w:r>
+      <w:r>
+        <w:t xml:space="preserve"> </w:t>
+      </w:r>
+      <w:r>
+        <w:rPr>
+          <w:b/>
+        </w:rPr>
+        <w:t>handling</w:t>
+      </w:r>
+      <w:r>
+        <w:t>.</w:t>
+      </w:r>
+    </w:p>
+    <w:p>
+      <w:pPr>
+        <w:pStyle w:val="ListParagraph"/>
+        <w:numPr>
+          <w:ilvl w:val="0"/>
+          <w:numId w:val="10"/>
+        </w:numPr>
+        <w:rPr>
+          <w:color w:val="FF0000"/>
+        </w:rPr>
+      </w:pPr>
+      <w:r>
+        <w:rPr>
+          <w:b/>
+          <w:color w:val="FF0000"/>
+        </w:rPr>
+        <w:t>Access control</w:t>
+      </w:r>
+    </w:p>
+    <w:p>
+      <w:pPr>
+        <w:pStyle w:val="ListParagraph"/>
+        <w:numPr>
+          <w:ilvl w:val="1"/>
+          <w:numId w:val="10"/>
+        </w:numPr>
+      </w:pPr>
+      <w:r>
+        <w:t xml:space="preserve">Control access to assets based on </w:t>
+      </w:r>
+      <w:r>
+        <w:rPr>
+          <w:b/>
+        </w:rPr>
+        <w:t>business</w:t>
+      </w:r>
+      <w:r>
+        <w:t xml:space="preserve"> </w:t>
+      </w:r>
+      <w:r>
+        <w:rPr>
+          <w:b/>
+        </w:rPr>
+        <w:t>requirements</w:t>
+      </w:r>
+      <w:r>
         <w:t>,</w:t>
       </w:r>
       <w:r>
         <w:t xml:space="preserve"> </w:t>
       </w:r>
       <w:r>
-        <w:t xml:space="preserve">or a </w:t>
-      </w:r>
-      <w:r>
-        <w:rPr>
-          <w:b/>
-        </w:rPr>
-        <w:t>procedure</w:t>
-      </w:r>
-      <w:r>
-        <w:t xml:space="preserve"> that </w:t>
-      </w:r>
-      <w:r>
-        <w:rPr>
-          <w:b/>
-        </w:rPr>
-        <w:t>eliminates</w:t>
-      </w:r>
-      <w:r>
-        <w:t xml:space="preserve"> a </w:t>
-      </w:r>
-      <w:r>
-        <w:rPr>
-          <w:b/>
-        </w:rPr>
-        <w:t>vulnerability</w:t>
-      </w:r>
-      <w:r>
-        <w:t xml:space="preserve"> or that </w:t>
-      </w:r>
-      <w:r>
-        <w:rPr>
-          <w:b/>
-        </w:rPr>
-        <w:t>reduces</w:t>
-      </w:r>
-      <w:r>
-        <w:t xml:space="preserve"> the</w:t>
-      </w:r>
-      <w:r>
-        <w:t xml:space="preserve"> </w:t>
-      </w:r>
-      <w:r>
-        <w:rPr>
-          <w:b/>
-        </w:rPr>
-        <w:t>likelihood</w:t>
-      </w:r>
-      <w:r>
-        <w:t xml:space="preserve"> a </w:t>
-      </w:r>
-      <w:r>
-        <w:rPr>
-          <w:b/>
-        </w:rPr>
-        <w:t>threat</w:t>
-      </w:r>
-      <w:r>
-        <w:t xml:space="preserve"> </w:t>
-      </w:r>
-      <w:r>
-        <w:rPr>
-          <w:b/>
-        </w:rPr>
-        <w:t>agent</w:t>
-      </w:r>
-      <w:r>
-        <w:t xml:space="preserve"> will be able to </w:t>
-      </w:r>
-      <w:r>
-        <w:rPr>
-          <w:b/>
-        </w:rPr>
-        <w:t>exploit</w:t>
-      </w:r>
-      <w:r>
-        <w:t xml:space="preserve"> a </w:t>
-      </w:r>
-      <w:r>
-        <w:rPr>
-          <w:b/>
-        </w:rPr>
-        <w:t>vuln</w:t>
+        <w:rPr>
+          <w:b/>
+        </w:rPr>
+        <w:t>user</w:t>
+      </w:r>
+      <w:r>
+        <w:t xml:space="preserve"> </w:t>
+      </w:r>
+      <w:r>
+        <w:rPr>
+          <w:b/>
+        </w:rPr>
+        <w:t>management</w:t>
+      </w:r>
+      <w:r>
+        <w:t xml:space="preserve">, </w:t>
+      </w:r>
+      <w:r>
+        <w:rPr>
+          <w:b/>
+        </w:rPr>
+        <w:t>authentication</w:t>
+      </w:r>
+      <w:r>
+        <w:t xml:space="preserve"> </w:t>
+      </w:r>
+      <w:r>
+        <w:rPr>
+          <w:b/>
+        </w:rPr>
+        <w:t>methods</w:t>
+      </w:r>
+      <w:r>
+        <w:t xml:space="preserve">, and </w:t>
+      </w:r>
+      <w:r>
+        <w:rPr>
+          <w:b/>
+        </w:rPr>
+        <w:t>monitoring</w:t>
+      </w:r>
+      <w:r>
+        <w:t>.</w:t>
+      </w:r>
+    </w:p>
+    <w:p>
+      <w:pPr>
+        <w:pStyle w:val="ListParagraph"/>
+        <w:numPr>
+          <w:ilvl w:val="0"/>
+          <w:numId w:val="10"/>
+        </w:numPr>
+        <w:rPr>
+          <w:color w:val="FF0000"/>
+        </w:rPr>
+      </w:pPr>
+      <w:r>
+        <w:rPr>
+          <w:b/>
+          <w:color w:val="FF0000"/>
+        </w:rPr>
+        <w:t>System development and maintenance</w:t>
+      </w:r>
+      <w:r>
+        <w:rPr>
+          <w:color w:val="FF0000"/>
+        </w:rPr>
+        <w:t xml:space="preserve"> </w:t>
+      </w:r>
+    </w:p>
+    <w:p>
+      <w:pPr>
+        <w:pStyle w:val="ListParagraph"/>
+        <w:numPr>
+          <w:ilvl w:val="1"/>
+          <w:numId w:val="10"/>
+        </w:numPr>
+      </w:pPr>
+      <w:r>
+        <w:t xml:space="preserve">Implement security in </w:t>
+      </w:r>
+      <w:r>
+        <w:rPr>
+          <w:b/>
+        </w:rPr>
+        <w:t>all phase</w:t>
+      </w:r>
+      <w:r>
+        <w:rPr>
+          <w:b/>
+        </w:rPr>
+        <w:t xml:space="preserve">s </w:t>
+      </w:r>
+      <w:r>
+        <w:rPr>
+          <w:b/>
+        </w:rPr>
+        <w:t>of a system’s lifetime</w:t>
+      </w:r>
+      <w:r>
+        <w:t xml:space="preserve"> through </w:t>
+      </w:r>
+      <w:r>
+        <w:rPr>
+          <w:b/>
+        </w:rPr>
+        <w:t>development</w:t>
+      </w:r>
+      <w:r>
+        <w:t xml:space="preserve"> of security </w:t>
+      </w:r>
+      <w:r>
+        <w:rPr>
+          <w:b/>
+        </w:rPr>
+        <w:t>requirements</w:t>
+      </w:r>
+      <w:r>
+        <w:t xml:space="preserve">, </w:t>
+      </w:r>
+      <w:r>
+        <w:rPr>
+          <w:b/>
+        </w:rPr>
+        <w:t>cryptography</w:t>
+      </w:r>
+      <w:r>
+        <w:t xml:space="preserve">, </w:t>
+      </w:r>
+      <w:r>
+        <w:rPr>
+          <w:b/>
+        </w:rPr>
+        <w:t>integrity</w:t>
+      </w:r>
+      <w:r>
+        <w:t xml:space="preserve"> protection, and </w:t>
+      </w:r>
+      <w:r>
+        <w:rPr>
+          <w:b/>
+        </w:rPr>
+        <w:t>software</w:t>
+      </w:r>
+      <w:r>
+        <w:t xml:space="preserve"> development </w:t>
+      </w:r>
+      <w:r>
+        <w:rPr>
+          <w:b/>
+        </w:rPr>
+        <w:t>procedures</w:t>
+      </w:r>
+      <w:r>
+        <w:t>.</w:t>
+      </w:r>
+    </w:p>
+    <w:p>
+      <w:pPr>
+        <w:pStyle w:val="ListParagraph"/>
+        <w:numPr>
+          <w:ilvl w:val="0"/>
+          <w:numId w:val="10"/>
+        </w:numPr>
+        <w:rPr>
+          <w:color w:val="FF0000"/>
+        </w:rPr>
+      </w:pPr>
+      <w:r>
+        <w:rPr>
+          <w:b/>
+          <w:color w:val="FF0000"/>
+        </w:rPr>
+        <w:t>Business continuity management</w:t>
+      </w:r>
+      <w:r>
+        <w:rPr>
+          <w:color w:val="FF0000"/>
+        </w:rPr>
+        <w:t xml:space="preserve"> </w:t>
+      </w:r>
+    </w:p>
+    <w:p>
+      <w:pPr>
+        <w:pStyle w:val="ListParagraph"/>
+        <w:numPr>
+          <w:ilvl w:val="1"/>
+          <w:numId w:val="10"/>
+        </w:numPr>
+      </w:pPr>
+      <w:r>
+        <w:t xml:space="preserve">Counter </w:t>
+      </w:r>
+      <w:r>
+        <w:rPr>
+          <w:b/>
+        </w:rPr>
+        <w:t>disruptions</w:t>
+      </w:r>
+      <w:r>
+        <w:t xml:space="preserve"> of normal</w:t>
+      </w:r>
+      <w:r>
+        <w:t xml:space="preserve"> </w:t>
+      </w:r>
+      <w:r>
+        <w:t xml:space="preserve">operations by using </w:t>
+      </w:r>
+      <w:r>
+        <w:rPr>
+          <w:b/>
+        </w:rPr>
+        <w:t>continuity</w:t>
+      </w:r>
+      <w:r>
+        <w:t xml:space="preserve"> </w:t>
+      </w:r>
+      <w:r>
+        <w:rPr>
+          <w:b/>
+        </w:rPr>
+        <w:t>planning</w:t>
+      </w:r>
+      <w:r>
+        <w:t xml:space="preserve"> and </w:t>
+      </w:r>
+      <w:r>
+        <w:rPr>
+          <w:b/>
+        </w:rPr>
+        <w:t>testing</w:t>
+      </w:r>
+      <w:r>
+        <w:t>.</w:t>
+      </w:r>
+    </w:p>
+    <w:p>
+      <w:pPr>
+        <w:pStyle w:val="ListParagraph"/>
+        <w:numPr>
+          <w:ilvl w:val="0"/>
+          <w:numId w:val="10"/>
+        </w:numPr>
+        <w:rPr>
+          <w:color w:val="FF0000"/>
+        </w:rPr>
+      </w:pPr>
+      <w:r>
+        <w:rPr>
+          <w:b/>
+          <w:color w:val="FF0000"/>
+        </w:rPr>
+        <w:t xml:space="preserve">Compliance </w:t>
+      </w:r>
+    </w:p>
+    <w:p>
+      <w:pPr>
+        <w:pStyle w:val="ListParagraph"/>
+        <w:numPr>
+          <w:ilvl w:val="1"/>
+          <w:numId w:val="10"/>
+        </w:numPr>
+      </w:pPr>
+      <w:r>
+        <w:t xml:space="preserve">Comply with </w:t>
+      </w:r>
+      <w:r>
+        <w:rPr>
+          <w:b/>
+        </w:rPr>
+        <w:t>regulatory</w:t>
+      </w:r>
+      <w:r>
+        <w:t xml:space="preserve">, </w:t>
+      </w:r>
+      <w:r>
+        <w:rPr>
+          <w:b/>
+        </w:rPr>
+        <w:t>contractual</w:t>
+      </w:r>
+      <w:r>
+        <w:t xml:space="preserve">, and </w:t>
+      </w:r>
+      <w:r>
+        <w:rPr>
+          <w:b/>
+        </w:rPr>
+        <w:t>statutory</w:t>
+      </w:r>
+      <w:r>
+        <w:rPr>
+          <w:b/>
+        </w:rPr>
+        <w:t xml:space="preserve"> </w:t>
+      </w:r>
+      <w:r>
+        <w:rPr>
+          <w:b/>
+        </w:rPr>
+        <w:t>requirements</w:t>
+      </w:r>
+      <w:r>
+        <w:t xml:space="preserve"> by using </w:t>
+      </w:r>
+      <w:r>
+        <w:rPr>
+          <w:b/>
+        </w:rPr>
+        <w:t>technical</w:t>
+      </w:r>
+      <w:r>
+        <w:t xml:space="preserve"> </w:t>
+      </w:r>
+      <w:r>
+        <w:rPr>
+          <w:b/>
+        </w:rPr>
+        <w:t>controls</w:t>
+      </w:r>
+      <w:r>
+        <w:t xml:space="preserve">, system </w:t>
+      </w:r>
+      <w:r>
+        <w:rPr>
+          <w:b/>
+        </w:rPr>
+        <w:t>audits</w:t>
+      </w:r>
+      <w:r>
+        <w:t xml:space="preserve">, and </w:t>
+      </w:r>
+      <w:r>
+        <w:rPr>
+          <w:b/>
+        </w:rPr>
+        <w:t>legal</w:t>
+      </w:r>
+      <w:r>
+        <w:t xml:space="preserve"> </w:t>
+      </w:r>
+      <w:r>
+        <w:rPr>
+          <w:b/>
+        </w:rPr>
+        <w:t>awareness</w:t>
+      </w:r>
+      <w:r>
+        <w:t>.</w:t>
+      </w:r>
+    </w:p>
+    <w:p>
+      <w:pPr>
+        <w:rPr>
+          <w:rStyle w:val="IntenseReference"/>
+        </w:rPr>
+      </w:pPr>
+      <w:r>
+        <w:rPr>
+          <w:rStyle w:val="IntenseReference"/>
+        </w:rPr>
+        <w:t>ISO/IEC 27000</w:t>
+      </w:r>
+      <w:r>
+        <w:rPr>
+          <w:rStyle w:val="IntenseReference"/>
+        </w:rPr>
+        <w:t xml:space="preserve"> SERIES</w:t>
+      </w:r>
+    </w:p>
+    <w:p>
+      <w:r>
+        <w:rPr>
+          <w:b/>
+        </w:rPr>
+        <w:t xml:space="preserve">ISO/IEC 27000 </w:t>
+      </w:r>
+      <w:r>
+        <w:rPr>
+          <w:b/>
+        </w:rPr>
+        <w:tab/>
+      </w:r>
+      <w:r>
+        <w:rPr>
+          <w:b/>
+        </w:rPr>
+        <w:tab/>
+      </w:r>
+      <w:r>
+        <w:rPr>
+          <w:b/>
+        </w:rPr>
+        <w:t>Overview</w:t>
+      </w:r>
+      <w:r>
+        <w:t xml:space="preserve"> and </w:t>
+      </w:r>
+      <w:r>
+        <w:rPr>
+          <w:b/>
+        </w:rPr>
+        <w:t>vocabulary</w:t>
+      </w:r>
+      <w:r>
+        <w:rPr>
+          <w:b/>
+        </w:rPr>
+        <w:t>.</w:t>
+      </w:r>
+    </w:p>
+    <w:p>
+      <w:pPr>
+        <w:rPr>
+          <w:b/>
+        </w:rPr>
+      </w:pPr>
+      <w:r>
+        <w:rPr>
+          <w:b/>
+        </w:rPr>
+        <w:t xml:space="preserve">ISO/IEC 27001 </w:t>
+      </w:r>
+      <w:r>
+        <w:rPr>
+          <w:b/>
+        </w:rPr>
+        <w:tab/>
+      </w:r>
+      <w:r>
+        <w:rPr>
+          <w:b/>
+        </w:rPr>
+        <w:tab/>
+      </w:r>
+      <w:r>
+        <w:t xml:space="preserve">ISMS </w:t>
+      </w:r>
+      <w:r>
+        <w:rPr>
+          <w:b/>
+        </w:rPr>
+        <w:t>requirements</w:t>
+      </w:r>
+      <w:r>
+        <w:rPr>
+          <w:b/>
+        </w:rPr>
+        <w:t>.</w:t>
+      </w:r>
+    </w:p>
+    <w:p>
+      <w:r>
+        <w:rPr>
+          <w:b/>
+        </w:rPr>
+        <w:t>ISO/IEC 27002</w:t>
+      </w:r>
+      <w:r>
+        <w:t xml:space="preserve"> </w:t>
+      </w:r>
+      <w:r>
+        <w:tab/>
+      </w:r>
+      <w:r>
+        <w:tab/>
+      </w:r>
+      <w:r>
+        <w:t xml:space="preserve">Code of </w:t>
+      </w:r>
+      <w:r>
+        <w:rPr>
+          <w:b/>
+        </w:rPr>
+        <w:t>practice</w:t>
+      </w:r>
+      <w:r>
+        <w:t xml:space="preserve"> for </w:t>
+      </w:r>
+      <w:r>
+        <w:rPr>
+          <w:b/>
+        </w:rPr>
+        <w:t>information security management</w:t>
+      </w:r>
+      <w:r>
+        <w:rPr>
+          <w:b/>
+        </w:rPr>
+        <w:t>.</w:t>
+      </w:r>
+    </w:p>
+    <w:p>
+      <w:r>
+        <w:rPr>
+          <w:b/>
+        </w:rPr>
+        <w:t>ISO/IEC 27003</w:t>
+      </w:r>
+      <w:r>
+        <w:tab/>
+      </w:r>
+      <w:r>
+        <w:tab/>
+      </w:r>
+      <w:r>
+        <w:rPr>
+          <w:b/>
+        </w:rPr>
+        <w:t>Guideline</w:t>
+      </w:r>
+      <w:r>
+        <w:t xml:space="preserve"> for </w:t>
+      </w:r>
+      <w:r>
+        <w:rPr>
+          <w:b/>
+        </w:rPr>
+        <w:t>ISMS implementation</w:t>
+      </w:r>
+      <w:r>
+        <w:rPr>
+          <w:b/>
+        </w:rPr>
+        <w:t>.</w:t>
+      </w:r>
+    </w:p>
+    <w:p>
+      <w:pPr>
+        <w:ind w:left="2160" w:hanging="2160"/>
+      </w:pPr>
+      <w:r>
+        <w:rPr>
+          <w:b/>
+        </w:rPr>
+        <w:t>ISO/IEC 27004</w:t>
+      </w:r>
+      <w:r>
+        <w:tab/>
+      </w:r>
+      <w:r>
+        <w:rPr>
+          <w:b/>
+        </w:rPr>
+        <w:t>Guideline</w:t>
+      </w:r>
+      <w:r>
+        <w:t xml:space="preserve"> for information security management </w:t>
+      </w:r>
+      <w:r>
+        <w:rPr>
+          <w:b/>
+        </w:rPr>
+        <w:t>measurement</w:t>
+      </w:r>
+      <w:r>
+        <w:t xml:space="preserve"> </w:t>
+      </w:r>
+      <w:r>
+        <w:t xml:space="preserve">and </w:t>
+      </w:r>
+      <w:r>
+        <w:rPr>
+          <w:b/>
+        </w:rPr>
+        <w:t>metrics</w:t>
+      </w:r>
+      <w:r>
+        <w:t xml:space="preserve"> </w:t>
+      </w:r>
+      <w:r>
+        <w:rPr>
+          <w:b/>
+        </w:rPr>
+        <w:t>framework</w:t>
+      </w:r>
+      <w:r>
+        <w:t>.</w:t>
+      </w:r>
+    </w:p>
+    <w:p>
+      <w:r>
+        <w:rPr>
+          <w:b/>
+        </w:rPr>
+        <w:t>ISO/IEC 27005</w:t>
+      </w:r>
+      <w:r>
+        <w:t xml:space="preserve"> </w:t>
+      </w:r>
+      <w:r>
+        <w:tab/>
+      </w:r>
+      <w:r>
+        <w:tab/>
+      </w:r>
+      <w:r>
+        <w:t xml:space="preserve">Guideline for information security </w:t>
+      </w:r>
+      <w:r>
+        <w:rPr>
+          <w:b/>
+        </w:rPr>
+        <w:t>risk</w:t>
+      </w:r>
+      <w:r>
+        <w:t xml:space="preserve"> </w:t>
+      </w:r>
+      <w:r>
+        <w:rPr>
+          <w:b/>
+        </w:rPr>
+        <w:t>management</w:t>
+      </w:r>
+      <w:r>
+        <w:rPr>
+          <w:b/>
+        </w:rPr>
+        <w:t>.</w:t>
+      </w:r>
+    </w:p>
+    <w:p>
+      <w:pPr>
+        <w:rPr>
+          <w:b/>
+        </w:rPr>
+      </w:pPr>
+      <w:r>
+        <w:rPr>
+          <w:b/>
+        </w:rPr>
+        <w:t xml:space="preserve">ISO/IEC 27033-1 </w:t>
+      </w:r>
+      <w:r>
+        <w:tab/>
+      </w:r>
+      <w:r>
+        <w:t xml:space="preserve">Guideline for </w:t>
+      </w:r>
+      <w:r>
+        <w:rPr>
+          <w:b/>
+        </w:rPr>
+        <w:t>network security</w:t>
+      </w:r>
+      <w:r>
+        <w:rPr>
+          <w:b/>
+        </w:rPr>
+        <w:t>.</w:t>
+      </w:r>
+    </w:p>
+    <w:p>
+      <w:pPr>
+        <w:rPr>
+          <w:rStyle w:val="IntenseReference"/>
+        </w:rPr>
+      </w:pPr>
+      <w:r>
+        <w:rPr>
+          <w:rStyle w:val="IntenseReference"/>
+        </w:rPr>
+        <w:t xml:space="preserve">ISO/IEC 27001 </w:t>
+      </w:r>
+      <w:r>
+        <w:rPr>
+          <w:rStyle w:val="IntenseReference"/>
+        </w:rPr>
+        <w:t>REQUIREMENT</w:t>
+      </w:r>
+    </w:p>
+    <w:p>
+      <w:pPr>
+        <w:pStyle w:val="ListParagraph"/>
+        <w:numPr>
+          <w:ilvl w:val="0"/>
+          <w:numId w:val="11"/>
+        </w:numPr>
+      </w:pPr>
+      <w:r>
+        <w:t>Scope</w:t>
+      </w:r>
+    </w:p>
+    <w:p>
+      <w:pPr>
+        <w:pStyle w:val="ListParagraph"/>
+        <w:numPr>
+          <w:ilvl w:val="0"/>
+          <w:numId w:val="11"/>
+        </w:numPr>
+      </w:pPr>
+      <w:r>
+        <w:t>Normative references</w:t>
+      </w:r>
+    </w:p>
+    <w:p>
+      <w:pPr>
+        <w:pStyle w:val="ListParagraph"/>
+        <w:numPr>
+          <w:ilvl w:val="0"/>
+          <w:numId w:val="11"/>
+        </w:numPr>
+      </w:pPr>
+      <w:r>
+        <w:t>Terms and definitions</w:t>
+      </w:r>
+    </w:p>
+    <w:p>
+      <w:pPr>
+        <w:pStyle w:val="ListParagraph"/>
+        <w:numPr>
+          <w:ilvl w:val="0"/>
+          <w:numId w:val="11"/>
+        </w:numPr>
+      </w:pPr>
+      <w:r>
+        <w:t>Context of the organization</w:t>
+      </w:r>
+    </w:p>
+    <w:p>
+      <w:pPr>
+        <w:pStyle w:val="ListParagraph"/>
+        <w:numPr>
+          <w:ilvl w:val="1"/>
+          <w:numId w:val="11"/>
+        </w:numPr>
+      </w:pPr>
+      <w:r>
+        <w:t>Understanding the organization and its context</w:t>
+      </w:r>
+      <w:r>
+        <w:t>.</w:t>
+      </w:r>
+    </w:p>
+    <w:p>
+      <w:pPr>
+        <w:pStyle w:val="ListParagraph"/>
+        <w:numPr>
+          <w:ilvl w:val="1"/>
+          <w:numId w:val="11"/>
+        </w:numPr>
+      </w:pPr>
+      <w:r>
+        <w:lastRenderedPageBreak/>
+        <w:t>Understanding the needs and expectations of interested parties</w:t>
+      </w:r>
+      <w:r>
+        <w:t>.</w:t>
+      </w:r>
+    </w:p>
+    <w:p>
+      <w:pPr>
+        <w:pStyle w:val="ListParagraph"/>
+        <w:numPr>
+          <w:ilvl w:val="1"/>
+          <w:numId w:val="11"/>
+        </w:numPr>
+      </w:pPr>
+      <w:r>
+        <w:t>Determining the scope of the information security management system</w:t>
+      </w:r>
+      <w:r>
+        <w:t>.</w:t>
+      </w:r>
+    </w:p>
+    <w:p>
+      <w:pPr>
+        <w:pStyle w:val="ListParagraph"/>
+        <w:numPr>
+          <w:ilvl w:val="1"/>
+          <w:numId w:val="11"/>
+        </w:numPr>
+      </w:pPr>
+      <w:r>
+        <w:t>Information security management system</w:t>
+      </w:r>
+      <w:r>
+        <w:t>.</w:t>
+      </w:r>
+    </w:p>
+    <w:p>
+      <w:pPr>
+        <w:pStyle w:val="ListParagraph"/>
+        <w:numPr>
+          <w:ilvl w:val="0"/>
+          <w:numId w:val="11"/>
+        </w:numPr>
+      </w:pPr>
+      <w:r>
+        <w:t>Leadership</w:t>
+      </w:r>
+    </w:p>
+    <w:p>
+      <w:pPr>
+        <w:pStyle w:val="ListParagraph"/>
+        <w:numPr>
+          <w:ilvl w:val="1"/>
+          <w:numId w:val="11"/>
+        </w:numPr>
+      </w:pPr>
+      <w:r>
+        <w:t>Leadership and commitment</w:t>
+      </w:r>
+      <w:r>
+        <w:t>.</w:t>
+      </w:r>
+    </w:p>
+    <w:p>
+      <w:pPr>
+        <w:pStyle w:val="ListParagraph"/>
+        <w:numPr>
+          <w:ilvl w:val="1"/>
+          <w:numId w:val="11"/>
+        </w:numPr>
+      </w:pPr>
+      <w:r>
+        <w:t>Policy</w:t>
+      </w:r>
+      <w:r>
+        <w:t>.</w:t>
+      </w:r>
+    </w:p>
+    <w:p>
+      <w:pPr>
+        <w:pStyle w:val="ListParagraph"/>
+        <w:numPr>
+          <w:ilvl w:val="1"/>
+          <w:numId w:val="11"/>
+        </w:numPr>
+      </w:pPr>
+      <w:r>
+        <w:t>Organizational roles, responsibilities and authorities</w:t>
+      </w:r>
+    </w:p>
+    <w:p>
+      <w:pPr>
+        <w:pStyle w:val="ListParagraph"/>
+        <w:numPr>
+          <w:ilvl w:val="0"/>
+          <w:numId w:val="11"/>
+        </w:numPr>
+      </w:pPr>
+      <w:r>
+        <w:t>Planning</w:t>
+      </w:r>
+    </w:p>
+    <w:p>
+      <w:pPr>
+        <w:pStyle w:val="ListParagraph"/>
+        <w:numPr>
+          <w:ilvl w:val="1"/>
+          <w:numId w:val="11"/>
+        </w:numPr>
+      </w:pPr>
+      <w:r>
+        <w:t>Actions to address risks and opportunities</w:t>
+      </w:r>
+      <w:r>
+        <w:t>.</w:t>
+      </w:r>
+    </w:p>
+    <w:p>
+      <w:pPr>
+        <w:pStyle w:val="ListParagraph"/>
+        <w:numPr>
+          <w:ilvl w:val="1"/>
+          <w:numId w:val="11"/>
+        </w:numPr>
+      </w:pPr>
+      <w:r>
+        <w:t>Information security objectives and planning to achieve them</w:t>
+      </w:r>
+      <w:r>
+        <w:t>.</w:t>
+      </w:r>
+    </w:p>
+    <w:p>
+      <w:pPr>
+        <w:pStyle w:val="ListParagraph"/>
+        <w:numPr>
+          <w:ilvl w:val="0"/>
+          <w:numId w:val="11"/>
+        </w:numPr>
+      </w:pPr>
+      <w:r>
+        <w:t>Support</w:t>
+      </w:r>
+    </w:p>
+    <w:p>
+      <w:pPr>
+        <w:pStyle w:val="ListParagraph"/>
+        <w:numPr>
+          <w:ilvl w:val="1"/>
+          <w:numId w:val="11"/>
+        </w:numPr>
+      </w:pPr>
+      <w:r>
+        <w:t>Resources</w:t>
+      </w:r>
+      <w:r>
+        <w:t>.</w:t>
+      </w:r>
+    </w:p>
+    <w:p>
+      <w:pPr>
+        <w:pStyle w:val="ListParagraph"/>
+        <w:numPr>
+          <w:ilvl w:val="1"/>
+          <w:numId w:val="11"/>
+        </w:numPr>
+      </w:pPr>
+      <w:r>
+        <w:t>Competence</w:t>
+      </w:r>
+      <w:r>
+        <w:t>.</w:t>
+      </w:r>
+    </w:p>
+    <w:p>
+      <w:pPr>
+        <w:pStyle w:val="ListParagraph"/>
+        <w:numPr>
+          <w:ilvl w:val="1"/>
+          <w:numId w:val="11"/>
+        </w:numPr>
+      </w:pPr>
+      <w:r>
+        <w:t>Awareness</w:t>
+      </w:r>
+      <w:r>
+        <w:t>.</w:t>
+      </w:r>
+    </w:p>
+    <w:p>
+      <w:pPr>
+        <w:pStyle w:val="ListParagraph"/>
+        <w:numPr>
+          <w:ilvl w:val="1"/>
+          <w:numId w:val="11"/>
+        </w:numPr>
+      </w:pPr>
+      <w:r>
+        <w:t>Communication</w:t>
+      </w:r>
+      <w:r>
+        <w:t>.</w:t>
+      </w:r>
+    </w:p>
+    <w:p>
+      <w:pPr>
+        <w:pStyle w:val="ListParagraph"/>
+        <w:numPr>
+          <w:ilvl w:val="1"/>
+          <w:numId w:val="11"/>
+        </w:numPr>
+      </w:pPr>
+      <w:r>
+        <w:t>Documented information</w:t>
+      </w:r>
+      <w:r>
+        <w:t>.</w:t>
+      </w:r>
+    </w:p>
+    <w:p>
+      <w:pPr>
+        <w:pStyle w:val="ListParagraph"/>
+        <w:numPr>
+          <w:ilvl w:val="0"/>
+          <w:numId w:val="11"/>
+        </w:numPr>
+      </w:pPr>
+      <w:r>
+        <w:t>Operation</w:t>
+      </w:r>
+      <w:r>
+        <w:t>.</w:t>
+      </w:r>
+    </w:p>
+    <w:p>
+      <w:pPr>
+        <w:pStyle w:val="ListParagraph"/>
+        <w:numPr>
+          <w:ilvl w:val="1"/>
+          <w:numId w:val="11"/>
+        </w:numPr>
+      </w:pPr>
+      <w:r>
+        <w:t>Operational planning and control</w:t>
+      </w:r>
+      <w:r>
+        <w:t>.</w:t>
+      </w:r>
+    </w:p>
+    <w:p>
+      <w:pPr>
+        <w:pStyle w:val="ListParagraph"/>
+        <w:numPr>
+          <w:ilvl w:val="1"/>
+          <w:numId w:val="11"/>
+        </w:numPr>
+      </w:pPr>
+      <w:r>
+        <w:t>Information security risk assessment and treatment</w:t>
+      </w:r>
+      <w:r>
+        <w:t>.</w:t>
+      </w:r>
+    </w:p>
+    <w:p>
+      <w:pPr>
+        <w:pStyle w:val="ListParagraph"/>
+        <w:numPr>
+          <w:ilvl w:val="0"/>
+          <w:numId w:val="11"/>
+        </w:numPr>
+      </w:pPr>
+      <w:r>
+        <w:t>Performance evaluation</w:t>
+      </w:r>
+    </w:p>
+    <w:p>
+      <w:pPr>
+        <w:pStyle w:val="ListParagraph"/>
+        <w:numPr>
+          <w:ilvl w:val="1"/>
+          <w:numId w:val="11"/>
+        </w:numPr>
+      </w:pPr>
+      <w:r>
+        <w:t>Monitoring, measurement, analysis and evaluation</w:t>
+      </w:r>
+      <w:r>
+        <w:t>.</w:t>
+      </w:r>
+    </w:p>
+    <w:p>
+      <w:pPr>
+        <w:pStyle w:val="ListParagraph"/>
+        <w:numPr>
+          <w:ilvl w:val="1"/>
+          <w:numId w:val="11"/>
+        </w:numPr>
+      </w:pPr>
+      <w:r>
+        <w:t>Internal audit and management review</w:t>
+      </w:r>
+      <w:r>
+        <w:t>.</w:t>
+      </w:r>
+    </w:p>
+    <w:p>
+      <w:pPr>
+        <w:pStyle w:val="ListParagraph"/>
+        <w:numPr>
+          <w:ilvl w:val="0"/>
+          <w:numId w:val="11"/>
+        </w:numPr>
+      </w:pPr>
+      <w:r>
+        <w:t>I</w:t>
+      </w:r>
+      <w:r>
+        <w:t>mprovement</w:t>
+      </w:r>
+    </w:p>
+    <w:p>
+      <w:pPr>
+        <w:pStyle w:val="ListParagraph"/>
+        <w:numPr>
+          <w:ilvl w:val="1"/>
+          <w:numId w:val="11"/>
+        </w:numPr>
+      </w:pPr>
+      <w:r>
+        <w:t>Nonconformity and corrective action</w:t>
+      </w:r>
+      <w:r>
+        <w:t>.</w:t>
+      </w:r>
+    </w:p>
+    <w:p>
+      <w:pPr>
+        <w:pStyle w:val="ListParagraph"/>
+        <w:numPr>
+          <w:ilvl w:val="1"/>
+          <w:numId w:val="11"/>
+        </w:numPr>
+      </w:pPr>
+      <w:r>
+        <w:t>Continual improvement</w:t>
+      </w:r>
+      <w:r>
+        <w:t>.</w:t>
       </w:r>
       <w:bookmarkStart w:id="0" w:name="_GoBack"/>
       <w:bookmarkEnd w:id="0"/>
-      <w:r>
-        <w:rPr>
-          <w:b/>
-        </w:rPr>
-        <w:t>erability</w:t>
-      </w:r>
-      <w:r>
-        <w:t>.</w:t>
-      </w:r>
-    </w:p>
+    </w:p>
+    <w:p/>
+    <w:p/>
     <w:sectPr>
-      <w:headerReference w:type="default" r:id="rId8"/>
+      <w:headerReference w:type="default" r:id="rId9"/>
       <w:pgSz w:w="11906" w:h="16838"/>
       <w:pgMar w:top="1440" w:right="1440" w:bottom="1440" w:left="1440" w:header="708" w:footer="708" w:gutter="0"/>
       <w:cols w:space="708"/>
@@ -1763,6 +5126,234 @@
     </w:lvl>
   </w:abstractNum>
   <w:abstractNum w:abstractNumId="1" w15:restartNumberingAfterBreak="0">
+    <w:nsid w:val="027C7A33"/>
+    <w:multiLevelType w:val="hybridMultilevel"/>
+    <w:tmpl w:val="7B4A6B6A"/>
+    <w:lvl w:ilvl="0" w:tplc="DBCEF4C8">
+      <w:start w:val="1"/>
+      <w:numFmt w:val="bullet"/>
+      <w:lvlText w:val="-"/>
+      <w:lvlJc w:val="left"/>
+      <w:pPr>
+        <w:ind w:left="720" w:hanging="360"/>
+      </w:pPr>
+      <w:rPr>
+        <w:rFonts w:ascii="Calibri" w:eastAsiaTheme="minorHAnsi" w:hAnsi="Calibri" w:cstheme="minorBidi" w:hint="default"/>
+      </w:rPr>
+    </w:lvl>
+    <w:lvl w:ilvl="1" w:tplc="04090003" w:tentative="1">
+      <w:start w:val="1"/>
+      <w:numFmt w:val="bullet"/>
+      <w:lvlText w:val="o"/>
+      <w:lvlJc w:val="left"/>
+      <w:pPr>
+        <w:ind w:left="360" w:hanging="360"/>
+      </w:pPr>
+      <w:rPr>
+        <w:rFonts w:ascii="Courier New" w:hAnsi="Courier New" w:cs="Courier New" w:hint="default"/>
+      </w:rPr>
+    </w:lvl>
+    <w:lvl w:ilvl="2" w:tplc="04090005" w:tentative="1">
+      <w:start w:val="1"/>
+      <w:numFmt w:val="bullet"/>
+      <w:lvlText w:val=""/>
+      <w:lvlJc w:val="left"/>
+      <w:pPr>
+        <w:ind w:left="1080" w:hanging="360"/>
+      </w:pPr>
+      <w:rPr>
+        <w:rFonts w:ascii="Wingdings" w:hAnsi="Wingdings" w:hint="default"/>
+      </w:rPr>
+    </w:lvl>
+    <w:lvl w:ilvl="3" w:tplc="04090001" w:tentative="1">
+      <w:start w:val="1"/>
+      <w:numFmt w:val="bullet"/>
+      <w:lvlText w:val=""/>
+      <w:lvlJc w:val="left"/>
+      <w:pPr>
+        <w:ind w:left="1800" w:hanging="360"/>
+      </w:pPr>
+      <w:rPr>
+        <w:rFonts w:ascii="Symbol" w:hAnsi="Symbol" w:hint="default"/>
+      </w:rPr>
+    </w:lvl>
+    <w:lvl w:ilvl="4" w:tplc="04090003" w:tentative="1">
+      <w:start w:val="1"/>
+      <w:numFmt w:val="bullet"/>
+      <w:lvlText w:val="o"/>
+      <w:lvlJc w:val="left"/>
+      <w:pPr>
+        <w:ind w:left="2520" w:hanging="360"/>
+      </w:pPr>
+      <w:rPr>
+        <w:rFonts w:ascii="Courier New" w:hAnsi="Courier New" w:cs="Courier New" w:hint="default"/>
+      </w:rPr>
+    </w:lvl>
+    <w:lvl w:ilvl="5" w:tplc="04090005" w:tentative="1">
+      <w:start w:val="1"/>
+      <w:numFmt w:val="bullet"/>
+      <w:lvlText w:val=""/>
+      <w:lvlJc w:val="left"/>
+      <w:pPr>
+        <w:ind w:left="3240" w:hanging="360"/>
+      </w:pPr>
+      <w:rPr>
+        <w:rFonts w:ascii="Wingdings" w:hAnsi="Wingdings" w:hint="default"/>
+      </w:rPr>
+    </w:lvl>
+    <w:lvl w:ilvl="6" w:tplc="04090001" w:tentative="1">
+      <w:start w:val="1"/>
+      <w:numFmt w:val="bullet"/>
+      <w:lvlText w:val=""/>
+      <w:lvlJc w:val="left"/>
+      <w:pPr>
+        <w:ind w:left="3960" w:hanging="360"/>
+      </w:pPr>
+      <w:rPr>
+        <w:rFonts w:ascii="Symbol" w:hAnsi="Symbol" w:hint="default"/>
+      </w:rPr>
+    </w:lvl>
+    <w:lvl w:ilvl="7" w:tplc="04090003" w:tentative="1">
+      <w:start w:val="1"/>
+      <w:numFmt w:val="bullet"/>
+      <w:lvlText w:val="o"/>
+      <w:lvlJc w:val="left"/>
+      <w:pPr>
+        <w:ind w:left="4680" w:hanging="360"/>
+      </w:pPr>
+      <w:rPr>
+        <w:rFonts w:ascii="Courier New" w:hAnsi="Courier New" w:cs="Courier New" w:hint="default"/>
+      </w:rPr>
+    </w:lvl>
+    <w:lvl w:ilvl="8" w:tplc="04090005" w:tentative="1">
+      <w:start w:val="1"/>
+      <w:numFmt w:val="bullet"/>
+      <w:lvlText w:val=""/>
+      <w:lvlJc w:val="left"/>
+      <w:pPr>
+        <w:ind w:left="5400" w:hanging="360"/>
+      </w:pPr>
+      <w:rPr>
+        <w:rFonts w:ascii="Wingdings" w:hAnsi="Wingdings" w:hint="default"/>
+      </w:rPr>
+    </w:lvl>
+  </w:abstractNum>
+  <w:abstractNum w:abstractNumId="2" w15:restartNumberingAfterBreak="0">
+    <w:nsid w:val="052809AA"/>
+    <w:multiLevelType w:val="hybridMultilevel"/>
+    <w:tmpl w:val="9EDE1100"/>
+    <w:lvl w:ilvl="0" w:tplc="8A427E0A">
+      <w:start w:val="1"/>
+      <w:numFmt w:val="bullet"/>
+      <w:lvlText w:val="-"/>
+      <w:lvlJc w:val="left"/>
+      <w:pPr>
+        <w:ind w:left="720" w:hanging="360"/>
+      </w:pPr>
+      <w:rPr>
+        <w:rFonts w:ascii="Calibri" w:eastAsiaTheme="minorHAnsi" w:hAnsi="Calibri" w:cstheme="minorBidi" w:hint="default"/>
+        <w:color w:val="000000" w:themeColor="text1"/>
+      </w:rPr>
+    </w:lvl>
+    <w:lvl w:ilvl="1" w:tplc="469053C4">
+      <w:start w:val="1"/>
+      <w:numFmt w:val="bullet"/>
+      <w:lvlText w:val=""/>
+      <w:lvlJc w:val="left"/>
+      <w:pPr>
+        <w:ind w:left="1440" w:hanging="360"/>
+      </w:pPr>
+      <w:rPr>
+        <w:rFonts w:ascii="Symbol" w:hAnsi="Symbol" w:hint="default"/>
+        <w:color w:val="000000" w:themeColor="text1"/>
+      </w:rPr>
+    </w:lvl>
+    <w:lvl w:ilvl="2" w:tplc="04090005" w:tentative="1">
+      <w:start w:val="1"/>
+      <w:numFmt w:val="bullet"/>
+      <w:lvlText w:val=""/>
+      <w:lvlJc w:val="left"/>
+      <w:pPr>
+        <w:ind w:left="2160" w:hanging="360"/>
+      </w:pPr>
+      <w:rPr>
+        <w:rFonts w:ascii="Wingdings" w:hAnsi="Wingdings" w:hint="default"/>
+      </w:rPr>
+    </w:lvl>
+    <w:lvl w:ilvl="3" w:tplc="04090001" w:tentative="1">
+      <w:start w:val="1"/>
+      <w:numFmt w:val="bullet"/>
+      <w:lvlText w:val=""/>
+      <w:lvlJc w:val="left"/>
+      <w:pPr>
+        <w:ind w:left="2880" w:hanging="360"/>
+      </w:pPr>
+      <w:rPr>
+        <w:rFonts w:ascii="Symbol" w:hAnsi="Symbol" w:hint="default"/>
+      </w:rPr>
+    </w:lvl>
+    <w:lvl w:ilvl="4" w:tplc="04090003" w:tentative="1">
+      <w:start w:val="1"/>
+      <w:numFmt w:val="bullet"/>
+      <w:lvlText w:val="o"/>
+      <w:lvlJc w:val="left"/>
+      <w:pPr>
+        <w:ind w:left="3600" w:hanging="360"/>
+      </w:pPr>
+      <w:rPr>
+        <w:rFonts w:ascii="Courier New" w:hAnsi="Courier New" w:cs="Courier New" w:hint="default"/>
+      </w:rPr>
+    </w:lvl>
+    <w:lvl w:ilvl="5" w:tplc="04090005" w:tentative="1">
+      <w:start w:val="1"/>
+      <w:numFmt w:val="bullet"/>
+      <w:lvlText w:val=""/>
+      <w:lvlJc w:val="left"/>
+      <w:pPr>
+        <w:ind w:left="4320" w:hanging="360"/>
+      </w:pPr>
+      <w:rPr>
+        <w:rFonts w:ascii="Wingdings" w:hAnsi="Wingdings" w:hint="default"/>
+      </w:rPr>
+    </w:lvl>
+    <w:lvl w:ilvl="6" w:tplc="04090001" w:tentative="1">
+      <w:start w:val="1"/>
+      <w:numFmt w:val="bullet"/>
+      <w:lvlText w:val=""/>
+      <w:lvlJc w:val="left"/>
+      <w:pPr>
+        <w:ind w:left="5040" w:hanging="360"/>
+      </w:pPr>
+      <w:rPr>
+        <w:rFonts w:ascii="Symbol" w:hAnsi="Symbol" w:hint="default"/>
+      </w:rPr>
+    </w:lvl>
+    <w:lvl w:ilvl="7" w:tplc="04090003" w:tentative="1">
+      <w:start w:val="1"/>
+      <w:numFmt w:val="bullet"/>
+      <w:lvlText w:val="o"/>
+      <w:lvlJc w:val="left"/>
+      <w:pPr>
+        <w:ind w:left="5760" w:hanging="360"/>
+      </w:pPr>
+      <w:rPr>
+        <w:rFonts w:ascii="Courier New" w:hAnsi="Courier New" w:cs="Courier New" w:hint="default"/>
+      </w:rPr>
+    </w:lvl>
+    <w:lvl w:ilvl="8" w:tplc="04090005" w:tentative="1">
+      <w:start w:val="1"/>
+      <w:numFmt w:val="bullet"/>
+      <w:lvlText w:val=""/>
+      <w:lvlJc w:val="left"/>
+      <w:pPr>
+        <w:ind w:left="6480" w:hanging="360"/>
+      </w:pPr>
+      <w:rPr>
+        <w:rFonts w:ascii="Wingdings" w:hAnsi="Wingdings" w:hint="default"/>
+      </w:rPr>
+    </w:lvl>
+  </w:abstractNum>
+  <w:abstractNum w:abstractNumId="3" w15:restartNumberingAfterBreak="0">
     <w:nsid w:val="14AC507E"/>
     <w:multiLevelType w:val="hybridMultilevel"/>
     <w:tmpl w:val="4650CCBE"/>
@@ -1875,10 +5466,123 @@
       </w:rPr>
     </w:lvl>
   </w:abstractNum>
-  <w:abstractNum w:abstractNumId="2" w15:restartNumberingAfterBreak="0">
+  <w:abstractNum w:abstractNumId="4" w15:restartNumberingAfterBreak="0">
+    <w:nsid w:val="295F69F5"/>
+    <w:multiLevelType w:val="hybridMultilevel"/>
+    <w:tmpl w:val="307C8DDA"/>
+    <w:lvl w:ilvl="0" w:tplc="04090003">
+      <w:start w:val="1"/>
+      <w:numFmt w:val="bullet"/>
+      <w:lvlText w:val="o"/>
+      <w:lvlJc w:val="left"/>
+      <w:pPr>
+        <w:ind w:left="720" w:hanging="360"/>
+      </w:pPr>
+      <w:rPr>
+        <w:rFonts w:ascii="Courier New" w:hAnsi="Courier New" w:cs="Courier New" w:hint="default"/>
+      </w:rPr>
+    </w:lvl>
+    <w:lvl w:ilvl="1" w:tplc="04090003" w:tentative="1">
+      <w:start w:val="1"/>
+      <w:numFmt w:val="bullet"/>
+      <w:lvlText w:val="o"/>
+      <w:lvlJc w:val="left"/>
+      <w:pPr>
+        <w:ind w:left="1440" w:hanging="360"/>
+      </w:pPr>
+      <w:rPr>
+        <w:rFonts w:ascii="Courier New" w:hAnsi="Courier New" w:cs="Courier New" w:hint="default"/>
+      </w:rPr>
+    </w:lvl>
+    <w:lvl w:ilvl="2" w:tplc="04090005" w:tentative="1">
+      <w:start w:val="1"/>
+      <w:numFmt w:val="bullet"/>
+      <w:lvlText w:val=""/>
+      <w:lvlJc w:val="left"/>
+      <w:pPr>
+        <w:ind w:left="2160" w:hanging="360"/>
+      </w:pPr>
+      <w:rPr>
+        <w:rFonts w:ascii="Wingdings" w:hAnsi="Wingdings" w:hint="default"/>
+      </w:rPr>
+    </w:lvl>
+    <w:lvl w:ilvl="3" w:tplc="04090001" w:tentative="1">
+      <w:start w:val="1"/>
+      <w:numFmt w:val="bullet"/>
+      <w:lvlText w:val=""/>
+      <w:lvlJc w:val="left"/>
+      <w:pPr>
+        <w:ind w:left="2880" w:hanging="360"/>
+      </w:pPr>
+      <w:rPr>
+        <w:rFonts w:ascii="Symbol" w:hAnsi="Symbol" w:hint="default"/>
+      </w:rPr>
+    </w:lvl>
+    <w:lvl w:ilvl="4" w:tplc="04090003" w:tentative="1">
+      <w:start w:val="1"/>
+      <w:numFmt w:val="bullet"/>
+      <w:lvlText w:val="o"/>
+      <w:lvlJc w:val="left"/>
+      <w:pPr>
+        <w:ind w:left="3600" w:hanging="360"/>
+      </w:pPr>
+      <w:rPr>
+        <w:rFonts w:ascii="Courier New" w:hAnsi="Courier New" w:cs="Courier New" w:hint="default"/>
+      </w:rPr>
+    </w:lvl>
+    <w:lvl w:ilvl="5" w:tplc="04090005" w:tentative="1">
+      <w:start w:val="1"/>
+      <w:numFmt w:val="bullet"/>
+      <w:lvlText w:val=""/>
+      <w:lvlJc w:val="left"/>
+      <w:pPr>
+        <w:ind w:left="4320" w:hanging="360"/>
+      </w:pPr>
+      <w:rPr>
+        <w:rFonts w:ascii="Wingdings" w:hAnsi="Wingdings" w:hint="default"/>
+      </w:rPr>
+    </w:lvl>
+    <w:lvl w:ilvl="6" w:tplc="04090001" w:tentative="1">
+      <w:start w:val="1"/>
+      <w:numFmt w:val="bullet"/>
+      <w:lvlText w:val=""/>
+      <w:lvlJc w:val="left"/>
+      <w:pPr>
+        <w:ind w:left="5040" w:hanging="360"/>
+      </w:pPr>
+      <w:rPr>
+        <w:rFonts w:ascii="Symbol" w:hAnsi="Symbol" w:hint="default"/>
+      </w:rPr>
+    </w:lvl>
+    <w:lvl w:ilvl="7" w:tplc="04090003" w:tentative="1">
+      <w:start w:val="1"/>
+      <w:numFmt w:val="bullet"/>
+      <w:lvlText w:val="o"/>
+      <w:lvlJc w:val="left"/>
+      <w:pPr>
+        <w:ind w:left="5760" w:hanging="360"/>
+      </w:pPr>
+      <w:rPr>
+        <w:rFonts w:ascii="Courier New" w:hAnsi="Courier New" w:cs="Courier New" w:hint="default"/>
+      </w:rPr>
+    </w:lvl>
+    <w:lvl w:ilvl="8" w:tplc="04090005" w:tentative="1">
+      <w:start w:val="1"/>
+      <w:numFmt w:val="bullet"/>
+      <w:lvlText w:val=""/>
+      <w:lvlJc w:val="left"/>
+      <w:pPr>
+        <w:ind w:left="6480" w:hanging="360"/>
+      </w:pPr>
+      <w:rPr>
+        <w:rFonts w:ascii="Wingdings" w:hAnsi="Wingdings" w:hint="default"/>
+      </w:rPr>
+    </w:lvl>
+  </w:abstractNum>
+  <w:abstractNum w:abstractNumId="5" w15:restartNumberingAfterBreak="0">
     <w:nsid w:val="2C237DB6"/>
     <w:multiLevelType w:val="hybridMultilevel"/>
-    <w:tmpl w:val="2A86A2F8"/>
+    <w:tmpl w:val="27AA0420"/>
     <w:lvl w:ilvl="0" w:tplc="DBCEF4C8">
       <w:start w:val="1"/>
       <w:numFmt w:val="bullet"/>
@@ -1891,13 +5595,126 @@
         <w:rFonts w:ascii="Calibri" w:eastAsiaTheme="minorHAnsi" w:hAnsi="Calibri" w:cstheme="minorBidi" w:hint="default"/>
       </w:rPr>
     </w:lvl>
+    <w:lvl w:ilvl="1" w:tplc="04090003">
+      <w:start w:val="1"/>
+      <w:numFmt w:val="bullet"/>
+      <w:lvlText w:val="o"/>
+      <w:lvlJc w:val="left"/>
+      <w:pPr>
+        <w:ind w:left="1800" w:hanging="360"/>
+      </w:pPr>
+      <w:rPr>
+        <w:rFonts w:ascii="Courier New" w:hAnsi="Courier New" w:cs="Courier New" w:hint="default"/>
+      </w:rPr>
+    </w:lvl>
+    <w:lvl w:ilvl="2" w:tplc="04090005" w:tentative="1">
+      <w:start w:val="1"/>
+      <w:numFmt w:val="bullet"/>
+      <w:lvlText w:val=""/>
+      <w:lvlJc w:val="left"/>
+      <w:pPr>
+        <w:ind w:left="2520" w:hanging="360"/>
+      </w:pPr>
+      <w:rPr>
+        <w:rFonts w:ascii="Wingdings" w:hAnsi="Wingdings" w:hint="default"/>
+      </w:rPr>
+    </w:lvl>
+    <w:lvl w:ilvl="3" w:tplc="04090001" w:tentative="1">
+      <w:start w:val="1"/>
+      <w:numFmt w:val="bullet"/>
+      <w:lvlText w:val=""/>
+      <w:lvlJc w:val="left"/>
+      <w:pPr>
+        <w:ind w:left="3240" w:hanging="360"/>
+      </w:pPr>
+      <w:rPr>
+        <w:rFonts w:ascii="Symbol" w:hAnsi="Symbol" w:hint="default"/>
+      </w:rPr>
+    </w:lvl>
+    <w:lvl w:ilvl="4" w:tplc="04090003" w:tentative="1">
+      <w:start w:val="1"/>
+      <w:numFmt w:val="bullet"/>
+      <w:lvlText w:val="o"/>
+      <w:lvlJc w:val="left"/>
+      <w:pPr>
+        <w:ind w:left="3960" w:hanging="360"/>
+      </w:pPr>
+      <w:rPr>
+        <w:rFonts w:ascii="Courier New" w:hAnsi="Courier New" w:cs="Courier New" w:hint="default"/>
+      </w:rPr>
+    </w:lvl>
+    <w:lvl w:ilvl="5" w:tplc="04090005" w:tentative="1">
+      <w:start w:val="1"/>
+      <w:numFmt w:val="bullet"/>
+      <w:lvlText w:val=""/>
+      <w:lvlJc w:val="left"/>
+      <w:pPr>
+        <w:ind w:left="4680" w:hanging="360"/>
+      </w:pPr>
+      <w:rPr>
+        <w:rFonts w:ascii="Wingdings" w:hAnsi="Wingdings" w:hint="default"/>
+      </w:rPr>
+    </w:lvl>
+    <w:lvl w:ilvl="6" w:tplc="04090001" w:tentative="1">
+      <w:start w:val="1"/>
+      <w:numFmt w:val="bullet"/>
+      <w:lvlText w:val=""/>
+      <w:lvlJc w:val="left"/>
+      <w:pPr>
+        <w:ind w:left="5400" w:hanging="360"/>
+      </w:pPr>
+      <w:rPr>
+        <w:rFonts w:ascii="Symbol" w:hAnsi="Symbol" w:hint="default"/>
+      </w:rPr>
+    </w:lvl>
+    <w:lvl w:ilvl="7" w:tplc="04090003" w:tentative="1">
+      <w:start w:val="1"/>
+      <w:numFmt w:val="bullet"/>
+      <w:lvlText w:val="o"/>
+      <w:lvlJc w:val="left"/>
+      <w:pPr>
+        <w:ind w:left="6120" w:hanging="360"/>
+      </w:pPr>
+      <w:rPr>
+        <w:rFonts w:ascii="Courier New" w:hAnsi="Courier New" w:cs="Courier New" w:hint="default"/>
+      </w:rPr>
+    </w:lvl>
+    <w:lvl w:ilvl="8" w:tplc="04090005" w:tentative="1">
+      <w:start w:val="1"/>
+      <w:numFmt w:val="bullet"/>
+      <w:lvlText w:val=""/>
+      <w:lvlJc w:val="left"/>
+      <w:pPr>
+        <w:ind w:left="6840" w:hanging="360"/>
+      </w:pPr>
+      <w:rPr>
+        <w:rFonts w:ascii="Wingdings" w:hAnsi="Wingdings" w:hint="default"/>
+      </w:rPr>
+    </w:lvl>
+  </w:abstractNum>
+  <w:abstractNum w:abstractNumId="6" w15:restartNumberingAfterBreak="0">
+    <w:nsid w:val="4F6812B7"/>
+    <w:multiLevelType w:val="hybridMultilevel"/>
+    <w:tmpl w:val="658E8C60"/>
+    <w:lvl w:ilvl="0" w:tplc="DBCEF4C8">
+      <w:start w:val="1"/>
+      <w:numFmt w:val="bullet"/>
+      <w:lvlText w:val="-"/>
+      <w:lvlJc w:val="left"/>
+      <w:pPr>
+        <w:ind w:left="1800" w:hanging="360"/>
+      </w:pPr>
+      <w:rPr>
+        <w:rFonts w:ascii="Calibri" w:eastAsiaTheme="minorHAnsi" w:hAnsi="Calibri" w:cstheme="minorBidi" w:hint="default"/>
+      </w:rPr>
+    </w:lvl>
     <w:lvl w:ilvl="1" w:tplc="04090003" w:tentative="1">
       <w:start w:val="1"/>
       <w:numFmt w:val="bullet"/>
       <w:lvlText w:val="o"/>
       <w:lvlJc w:val="left"/>
       <w:pPr>
-        <w:ind w:left="1800" w:hanging="360"/>
+        <w:ind w:left="2160" w:hanging="360"/>
       </w:pPr>
       <w:rPr>
         <w:rFonts w:ascii="Courier New" w:hAnsi="Courier New" w:cs="Courier New" w:hint="default"/>
@@ -1909,7 +5726,7 @@
       <w:lvlText w:val=""/>
       <w:lvlJc w:val="left"/>
       <w:pPr>
-        <w:ind w:left="2520" w:hanging="360"/>
+        <w:ind w:left="2880" w:hanging="360"/>
       </w:pPr>
       <w:rPr>
         <w:rFonts w:ascii="Wingdings" w:hAnsi="Wingdings" w:hint="default"/>
@@ -1921,7 +5738,7 @@
       <w:lvlText w:val=""/>
       <w:lvlJc w:val="left"/>
       <w:pPr>
-        <w:ind w:left="3240" w:hanging="360"/>
+        <w:ind w:left="3600" w:hanging="360"/>
       </w:pPr>
       <w:rPr>
         <w:rFonts w:ascii="Symbol" w:hAnsi="Symbol" w:hint="default"/>
@@ -1933,7 +5750,7 @@
       <w:lvlText w:val="o"/>
       <w:lvlJc w:val="left"/>
       <w:pPr>
-        <w:ind w:left="3960" w:hanging="360"/>
+        <w:ind w:left="4320" w:hanging="360"/>
       </w:pPr>
       <w:rPr>
         <w:rFonts w:ascii="Courier New" w:hAnsi="Courier New" w:cs="Courier New" w:hint="default"/>
@@ -1945,7 +5762,7 @@
       <w:lvlText w:val=""/>
       <w:lvlJc w:val="left"/>
       <w:pPr>
-        <w:ind w:left="4680" w:hanging="360"/>
+        <w:ind w:left="5040" w:hanging="360"/>
       </w:pPr>
       <w:rPr>
         <w:rFonts w:ascii="Wingdings" w:hAnsi="Wingdings" w:hint="default"/>
@@ -1957,7 +5774,7 @@
       <w:lvlText w:val=""/>
       <w:lvlJc w:val="left"/>
       <w:pPr>
-        <w:ind w:left="5400" w:hanging="360"/>
+        <w:ind w:left="5760" w:hanging="360"/>
       </w:pPr>
       <w:rPr>
         <w:rFonts w:ascii="Symbol" w:hAnsi="Symbol" w:hint="default"/>
@@ -1969,7 +5786,7 @@
       <w:lvlText w:val="o"/>
       <w:lvlJc w:val="left"/>
       <w:pPr>
-        <w:ind w:left="6120" w:hanging="360"/>
+        <w:ind w:left="6480" w:hanging="360"/>
       </w:pPr>
       <w:rPr>
         <w:rFonts w:ascii="Courier New" w:hAnsi="Courier New" w:cs="Courier New" w:hint="default"/>
@@ -1981,14 +5798,14 @@
       <w:lvlText w:val=""/>
       <w:lvlJc w:val="left"/>
       <w:pPr>
-        <w:ind w:left="6840" w:hanging="360"/>
+        <w:ind w:left="7200" w:hanging="360"/>
       </w:pPr>
       <w:rPr>
         <w:rFonts w:ascii="Wingdings" w:hAnsi="Wingdings" w:hint="default"/>
       </w:rPr>
     </w:lvl>
   </w:abstractNum>
-  <w:abstractNum w:abstractNumId="3" w15:restartNumberingAfterBreak="0">
+  <w:abstractNum w:abstractNumId="7" w15:restartNumberingAfterBreak="0">
     <w:nsid w:val="5E577B2B"/>
     <w:multiLevelType w:val="hybridMultilevel"/>
     <w:tmpl w:val="21C25CAC"/>
@@ -2077,17 +5894,353 @@
       </w:pPr>
     </w:lvl>
   </w:abstractNum>
+  <w:abstractNum w:abstractNumId="8" w15:restartNumberingAfterBreak="0">
+    <w:nsid w:val="685C5F78"/>
+    <w:multiLevelType w:val="hybridMultilevel"/>
+    <w:tmpl w:val="8460E6B8"/>
+    <w:lvl w:ilvl="0" w:tplc="DBCEF4C8">
+      <w:start w:val="1"/>
+      <w:numFmt w:val="bullet"/>
+      <w:lvlText w:val="-"/>
+      <w:lvlJc w:val="left"/>
+      <w:pPr>
+        <w:ind w:left="720" w:hanging="360"/>
+      </w:pPr>
+      <w:rPr>
+        <w:rFonts w:ascii="Calibri" w:eastAsiaTheme="minorHAnsi" w:hAnsi="Calibri" w:cstheme="minorBidi" w:hint="default"/>
+      </w:rPr>
+    </w:lvl>
+    <w:lvl w:ilvl="1" w:tplc="04090003" w:tentative="1">
+      <w:start w:val="1"/>
+      <w:numFmt w:val="bullet"/>
+      <w:lvlText w:val="o"/>
+      <w:lvlJc w:val="left"/>
+      <w:pPr>
+        <w:ind w:left="1440" w:hanging="360"/>
+      </w:pPr>
+      <w:rPr>
+        <w:rFonts w:ascii="Courier New" w:hAnsi="Courier New" w:cs="Courier New" w:hint="default"/>
+      </w:rPr>
+    </w:lvl>
+    <w:lvl w:ilvl="2" w:tplc="04090005" w:tentative="1">
+      <w:start w:val="1"/>
+      <w:numFmt w:val="bullet"/>
+      <w:lvlText w:val=""/>
+      <w:lvlJc w:val="left"/>
+      <w:pPr>
+        <w:ind w:left="2160" w:hanging="360"/>
+      </w:pPr>
+      <w:rPr>
+        <w:rFonts w:ascii="Wingdings" w:hAnsi="Wingdings" w:hint="default"/>
+      </w:rPr>
+    </w:lvl>
+    <w:lvl w:ilvl="3" w:tplc="04090001" w:tentative="1">
+      <w:start w:val="1"/>
+      <w:numFmt w:val="bullet"/>
+      <w:lvlText w:val=""/>
+      <w:lvlJc w:val="left"/>
+      <w:pPr>
+        <w:ind w:left="2880" w:hanging="360"/>
+      </w:pPr>
+      <w:rPr>
+        <w:rFonts w:ascii="Symbol" w:hAnsi="Symbol" w:hint="default"/>
+      </w:rPr>
+    </w:lvl>
+    <w:lvl w:ilvl="4" w:tplc="04090003" w:tentative="1">
+      <w:start w:val="1"/>
+      <w:numFmt w:val="bullet"/>
+      <w:lvlText w:val="o"/>
+      <w:lvlJc w:val="left"/>
+      <w:pPr>
+        <w:ind w:left="3600" w:hanging="360"/>
+      </w:pPr>
+      <w:rPr>
+        <w:rFonts w:ascii="Courier New" w:hAnsi="Courier New" w:cs="Courier New" w:hint="default"/>
+      </w:rPr>
+    </w:lvl>
+    <w:lvl w:ilvl="5" w:tplc="04090005" w:tentative="1">
+      <w:start w:val="1"/>
+      <w:numFmt w:val="bullet"/>
+      <w:lvlText w:val=""/>
+      <w:lvlJc w:val="left"/>
+      <w:pPr>
+        <w:ind w:left="4320" w:hanging="360"/>
+      </w:pPr>
+      <w:rPr>
+        <w:rFonts w:ascii="Wingdings" w:hAnsi="Wingdings" w:hint="default"/>
+      </w:rPr>
+    </w:lvl>
+    <w:lvl w:ilvl="6" w:tplc="04090001" w:tentative="1">
+      <w:start w:val="1"/>
+      <w:numFmt w:val="bullet"/>
+      <w:lvlText w:val=""/>
+      <w:lvlJc w:val="left"/>
+      <w:pPr>
+        <w:ind w:left="5040" w:hanging="360"/>
+      </w:pPr>
+      <w:rPr>
+        <w:rFonts w:ascii="Symbol" w:hAnsi="Symbol" w:hint="default"/>
+      </w:rPr>
+    </w:lvl>
+    <w:lvl w:ilvl="7" w:tplc="04090003" w:tentative="1">
+      <w:start w:val="1"/>
+      <w:numFmt w:val="bullet"/>
+      <w:lvlText w:val="o"/>
+      <w:lvlJc w:val="left"/>
+      <w:pPr>
+        <w:ind w:left="5760" w:hanging="360"/>
+      </w:pPr>
+      <w:rPr>
+        <w:rFonts w:ascii="Courier New" w:hAnsi="Courier New" w:cs="Courier New" w:hint="default"/>
+      </w:rPr>
+    </w:lvl>
+    <w:lvl w:ilvl="8" w:tplc="04090005" w:tentative="1">
+      <w:start w:val="1"/>
+      <w:numFmt w:val="bullet"/>
+      <w:lvlText w:val=""/>
+      <w:lvlJc w:val="left"/>
+      <w:pPr>
+        <w:ind w:left="6480" w:hanging="360"/>
+      </w:pPr>
+      <w:rPr>
+        <w:rFonts w:ascii="Wingdings" w:hAnsi="Wingdings" w:hint="default"/>
+      </w:rPr>
+    </w:lvl>
+  </w:abstractNum>
+  <w:abstractNum w:abstractNumId="9" w15:restartNumberingAfterBreak="0">
+    <w:nsid w:val="7BBC3D54"/>
+    <w:multiLevelType w:val="hybridMultilevel"/>
+    <w:tmpl w:val="541C1FA2"/>
+    <w:lvl w:ilvl="0" w:tplc="0409000F">
+      <w:start w:val="1"/>
+      <w:numFmt w:val="decimal"/>
+      <w:lvlText w:val="%1."/>
+      <w:lvlJc w:val="left"/>
+      <w:pPr>
+        <w:ind w:left="720" w:hanging="360"/>
+      </w:pPr>
+      <w:rPr>
+        <w:rFonts w:hint="default"/>
+      </w:rPr>
+    </w:lvl>
+    <w:lvl w:ilvl="1" w:tplc="04090019">
+      <w:start w:val="1"/>
+      <w:numFmt w:val="lowerLetter"/>
+      <w:lvlText w:val="%2."/>
+      <w:lvlJc w:val="left"/>
+      <w:pPr>
+        <w:ind w:left="1440" w:hanging="360"/>
+      </w:pPr>
+    </w:lvl>
+    <w:lvl w:ilvl="2" w:tplc="0409001B">
+      <w:start w:val="1"/>
+      <w:numFmt w:val="lowerRoman"/>
+      <w:lvlText w:val="%3."/>
+      <w:lvlJc w:val="right"/>
+      <w:pPr>
+        <w:ind w:left="2160" w:hanging="180"/>
+      </w:pPr>
+    </w:lvl>
+    <w:lvl w:ilvl="3" w:tplc="0409000F" w:tentative="1">
+      <w:start w:val="1"/>
+      <w:numFmt w:val="decimal"/>
+      <w:lvlText w:val="%4."/>
+      <w:lvlJc w:val="left"/>
+      <w:pPr>
+        <w:ind w:left="2880" w:hanging="360"/>
+      </w:pPr>
+    </w:lvl>
+    <w:lvl w:ilvl="4" w:tplc="04090019" w:tentative="1">
+      <w:start w:val="1"/>
+      <w:numFmt w:val="lowerLetter"/>
+      <w:lvlText w:val="%5."/>
+      <w:lvlJc w:val="left"/>
+      <w:pPr>
+        <w:ind w:left="3600" w:hanging="360"/>
+      </w:pPr>
+    </w:lvl>
+    <w:lvl w:ilvl="5" w:tplc="0409001B" w:tentative="1">
+      <w:start w:val="1"/>
+      <w:numFmt w:val="lowerRoman"/>
+      <w:lvlText w:val="%6."/>
+      <w:lvlJc w:val="right"/>
+      <w:pPr>
+        <w:ind w:left="4320" w:hanging="180"/>
+      </w:pPr>
+    </w:lvl>
+    <w:lvl w:ilvl="6" w:tplc="0409000F" w:tentative="1">
+      <w:start w:val="1"/>
+      <w:numFmt w:val="decimal"/>
+      <w:lvlText w:val="%7."/>
+      <w:lvlJc w:val="left"/>
+      <w:pPr>
+        <w:ind w:left="5040" w:hanging="360"/>
+      </w:pPr>
+    </w:lvl>
+    <w:lvl w:ilvl="7" w:tplc="04090019" w:tentative="1">
+      <w:start w:val="1"/>
+      <w:numFmt w:val="lowerLetter"/>
+      <w:lvlText w:val="%8."/>
+      <w:lvlJc w:val="left"/>
+      <w:pPr>
+        <w:ind w:left="5760" w:hanging="360"/>
+      </w:pPr>
+    </w:lvl>
+    <w:lvl w:ilvl="8" w:tplc="0409001B" w:tentative="1">
+      <w:start w:val="1"/>
+      <w:numFmt w:val="lowerRoman"/>
+      <w:lvlText w:val="%9."/>
+      <w:lvlJc w:val="right"/>
+      <w:pPr>
+        <w:ind w:left="6480" w:hanging="180"/>
+      </w:pPr>
+    </w:lvl>
+  </w:abstractNum>
+  <w:abstractNum w:abstractNumId="10" w15:restartNumberingAfterBreak="0">
+    <w:nsid w:val="7DE92A76"/>
+    <w:multiLevelType w:val="hybridMultilevel"/>
+    <w:tmpl w:val="3E384870"/>
+    <w:lvl w:ilvl="0" w:tplc="DBCEF4C8">
+      <w:start w:val="1"/>
+      <w:numFmt w:val="bullet"/>
+      <w:lvlText w:val="-"/>
+      <w:lvlJc w:val="left"/>
+      <w:pPr>
+        <w:ind w:left="720" w:hanging="360"/>
+      </w:pPr>
+      <w:rPr>
+        <w:rFonts w:ascii="Calibri" w:eastAsiaTheme="minorHAnsi" w:hAnsi="Calibri" w:cstheme="minorBidi" w:hint="default"/>
+      </w:rPr>
+    </w:lvl>
+    <w:lvl w:ilvl="1" w:tplc="04090003" w:tentative="1">
+      <w:start w:val="1"/>
+      <w:numFmt w:val="bullet"/>
+      <w:lvlText w:val="o"/>
+      <w:lvlJc w:val="left"/>
+      <w:pPr>
+        <w:ind w:left="1440" w:hanging="360"/>
+      </w:pPr>
+      <w:rPr>
+        <w:rFonts w:ascii="Courier New" w:hAnsi="Courier New" w:cs="Courier New" w:hint="default"/>
+      </w:rPr>
+    </w:lvl>
+    <w:lvl w:ilvl="2" w:tplc="04090005" w:tentative="1">
+      <w:start w:val="1"/>
+      <w:numFmt w:val="bullet"/>
+      <w:lvlText w:val=""/>
+      <w:lvlJc w:val="left"/>
+      <w:pPr>
+        <w:ind w:left="2160" w:hanging="360"/>
+      </w:pPr>
+      <w:rPr>
+        <w:rFonts w:ascii="Wingdings" w:hAnsi="Wingdings" w:hint="default"/>
+      </w:rPr>
+    </w:lvl>
+    <w:lvl w:ilvl="3" w:tplc="04090001" w:tentative="1">
+      <w:start w:val="1"/>
+      <w:numFmt w:val="bullet"/>
+      <w:lvlText w:val=""/>
+      <w:lvlJc w:val="left"/>
+      <w:pPr>
+        <w:ind w:left="2880" w:hanging="360"/>
+      </w:pPr>
+      <w:rPr>
+        <w:rFonts w:ascii="Symbol" w:hAnsi="Symbol" w:hint="default"/>
+      </w:rPr>
+    </w:lvl>
+    <w:lvl w:ilvl="4" w:tplc="04090003" w:tentative="1">
+      <w:start w:val="1"/>
+      <w:numFmt w:val="bullet"/>
+      <w:lvlText w:val="o"/>
+      <w:lvlJc w:val="left"/>
+      <w:pPr>
+        <w:ind w:left="3600" w:hanging="360"/>
+      </w:pPr>
+      <w:rPr>
+        <w:rFonts w:ascii="Courier New" w:hAnsi="Courier New" w:cs="Courier New" w:hint="default"/>
+      </w:rPr>
+    </w:lvl>
+    <w:lvl w:ilvl="5" w:tplc="04090005" w:tentative="1">
+      <w:start w:val="1"/>
+      <w:numFmt w:val="bullet"/>
+      <w:lvlText w:val=""/>
+      <w:lvlJc w:val="left"/>
+      <w:pPr>
+        <w:ind w:left="4320" w:hanging="360"/>
+      </w:pPr>
+      <w:rPr>
+        <w:rFonts w:ascii="Wingdings" w:hAnsi="Wingdings" w:hint="default"/>
+      </w:rPr>
+    </w:lvl>
+    <w:lvl w:ilvl="6" w:tplc="04090001" w:tentative="1">
+      <w:start w:val="1"/>
+      <w:numFmt w:val="bullet"/>
+      <w:lvlText w:val=""/>
+      <w:lvlJc w:val="left"/>
+      <w:pPr>
+        <w:ind w:left="5040" w:hanging="360"/>
+      </w:pPr>
+      <w:rPr>
+        <w:rFonts w:ascii="Symbol" w:hAnsi="Symbol" w:hint="default"/>
+      </w:rPr>
+    </w:lvl>
+    <w:lvl w:ilvl="7" w:tplc="04090003" w:tentative="1">
+      <w:start w:val="1"/>
+      <w:numFmt w:val="bullet"/>
+      <w:lvlText w:val="o"/>
+      <w:lvlJc w:val="left"/>
+      <w:pPr>
+        <w:ind w:left="5760" w:hanging="360"/>
+      </w:pPr>
+      <w:rPr>
+        <w:rFonts w:ascii="Courier New" w:hAnsi="Courier New" w:cs="Courier New" w:hint="default"/>
+      </w:rPr>
+    </w:lvl>
+    <w:lvl w:ilvl="8" w:tplc="04090005" w:tentative="1">
+      <w:start w:val="1"/>
+      <w:numFmt w:val="bullet"/>
+      <w:lvlText w:val=""/>
+      <w:lvlJc w:val="left"/>
+      <w:pPr>
+        <w:ind w:left="6480" w:hanging="360"/>
+      </w:pPr>
+      <w:rPr>
+        <w:rFonts w:ascii="Wingdings" w:hAnsi="Wingdings" w:hint="default"/>
+      </w:rPr>
+    </w:lvl>
+  </w:abstractNum>
   <w:num w:numId="1">
-    <w:abstractNumId w:val="3"/>
+    <w:abstractNumId w:val="7"/>
   </w:num>
   <w:num w:numId="2">
-    <w:abstractNumId w:val="1"/>
+    <w:abstractNumId w:val="3"/>
   </w:num>
   <w:num w:numId="3">
     <w:abstractNumId w:val="0"/>
   </w:num>
   <w:num w:numId="4">
+    <w:abstractNumId w:val="5"/>
+  </w:num>
+  <w:num w:numId="5">
+    <w:abstractNumId w:val="6"/>
+  </w:num>
+  <w:num w:numId="6">
+    <w:abstractNumId w:val="4"/>
+  </w:num>
+  <w:num w:numId="7">
+    <w:abstractNumId w:val="1"/>
+  </w:num>
+  <w:num w:numId="8">
+    <w:abstractNumId w:val="10"/>
+  </w:num>
+  <w:num w:numId="9">
+    <w:abstractNumId w:val="8"/>
+  </w:num>
+  <w:num w:numId="10">
     <w:abstractNumId w:val="2"/>
+  </w:num>
+  <w:num w:numId="11">
+    <w:abstractNumId w:val="9"/>
   </w:num>
 </w:numbering>
 </file>

</xml_diff>